<commit_message>
Pandas new assignment created
</commit_message>
<xml_diff>
--- a/Assignments/3. Applied Python/DOCs/2.4 RICR - Pandas Dataframe assignment 4.docx
+++ b/Assignments/3. Applied Python/DOCs/2.4 RICR - Pandas Dataframe assignment 4.docx
@@ -11,7 +11,6 @@
           <w:sz w:val="56"/>
           <w:szCs w:val="56"/>
           <w:u w:val="single"/>
-          <w:lang w:val="en-US"/>
         </w:rPr>
       </w:pPr>
       <w:r>
@@ -21,7 +20,6 @@
           <w:sz w:val="56"/>
           <w:szCs w:val="56"/>
           <w:u w:val="single"/>
-          <w:lang w:val="en-US"/>
         </w:rPr>
         <w:t>Pandas Assignment 4</w:t>
       </w:r>
@@ -32,48 +30,42 @@
         <w:rPr>
           <w:rFonts w:cstheme="minorHAnsi"/>
           <w:color w:val="C45911" w:themeColor="accent2" w:themeShade="BF"/>
-          <w:sz w:val="40"/>
-          <w:szCs w:val="40"/>
+          <w:sz w:val="48"/>
+          <w:szCs w:val="48"/>
           <w:u w:val="single"/>
-          <w:lang w:val="en-US"/>
         </w:rPr>
       </w:pPr>
-      <w:proofErr w:type="gramStart"/>
       <w:r>
         <w:rPr>
           <w:rFonts w:cstheme="minorHAnsi"/>
           <w:color w:val="C45911" w:themeColor="accent2" w:themeShade="BF"/>
-          <w:sz w:val="40"/>
-          <w:szCs w:val="40"/>
+          <w:sz w:val="48"/>
+          <w:szCs w:val="48"/>
           <w:u w:val="single"/>
-          <w:lang w:val="en-US"/>
         </w:rPr>
-        <w:t xml:space="preserve">( </w:t>
+        <w:t>(</w:t>
       </w:r>
       <w:proofErr w:type="spellStart"/>
       <w:r>
         <w:rPr>
           <w:rFonts w:cstheme="minorHAnsi"/>
           <w:color w:val="C45911" w:themeColor="accent2" w:themeShade="BF"/>
-          <w:sz w:val="40"/>
-          <w:szCs w:val="40"/>
+          <w:sz w:val="48"/>
+          <w:szCs w:val="48"/>
           <w:u w:val="single"/>
-          <w:lang w:val="en-US"/>
         </w:rPr>
-        <w:t>DataFrame</w:t>
+        <w:t>Groupby</w:t>
       </w:r>
       <w:proofErr w:type="spellEnd"/>
-      <w:proofErr w:type="gramEnd"/>
       <w:r>
         <w:rPr>
           <w:rFonts w:cstheme="minorHAnsi"/>
           <w:color w:val="C45911" w:themeColor="accent2" w:themeShade="BF"/>
-          <w:sz w:val="40"/>
-          <w:szCs w:val="40"/>
+          <w:sz w:val="48"/>
+          <w:szCs w:val="48"/>
           <w:u w:val="single"/>
-          <w:lang w:val="en-US"/>
         </w:rPr>
-        <w:t xml:space="preserve"> )</w:t>
+        <w:t>)</w:t>
       </w:r>
     </w:p>
     <w:p>
@@ -82,10 +74,9 @@
         <w:rPr>
           <w:rFonts w:cstheme="minorHAnsi"/>
           <w:color w:val="C45911" w:themeColor="accent2" w:themeShade="BF"/>
-          <w:sz w:val="40"/>
-          <w:szCs w:val="40"/>
+          <w:sz w:val="44"/>
+          <w:szCs w:val="44"/>
           <w:u w:val="single"/>
-          <w:lang w:val="en-US"/>
         </w:rPr>
       </w:pPr>
     </w:p>
@@ -93,19 +84,19 @@
       <w:pPr>
         <w:rPr>
           <w:rFonts w:cstheme="minorHAnsi"/>
-          <w:sz w:val="32"/>
-          <w:szCs w:val="32"/>
-          <w:lang w:val="en-US"/>
+          <w:sz w:val="36"/>
+          <w:szCs w:val="36"/>
+          <w:u w:val="single"/>
         </w:rPr>
       </w:pPr>
       <w:r>
         <w:rPr>
           <w:rFonts w:cstheme="minorHAnsi"/>
-          <w:sz w:val="32"/>
-          <w:szCs w:val="32"/>
-          <w:lang w:val="en-US"/>
+          <w:sz w:val="36"/>
+          <w:szCs w:val="36"/>
+          <w:u w:val="single"/>
         </w:rPr>
-        <w:t>Note: Case Study 2 -&gt; Housing price Dataset.</w:t>
+        <w:t>Note: Case study -&gt; 3 (Housing Data)</w:t>
       </w:r>
     </w:p>
     <w:p>
@@ -115,7 +106,6 @@
           <w:color w:val="833C0B" w:themeColor="accent2" w:themeShade="80"/>
           <w:sz w:val="32"/>
           <w:szCs w:val="32"/>
-          <w:lang w:val="en-US"/>
         </w:rPr>
       </w:pPr>
       <w:r>
@@ -124,40 +114,18 @@
           <w:color w:val="833C0B" w:themeColor="accent2" w:themeShade="80"/>
           <w:sz w:val="32"/>
           <w:szCs w:val="32"/>
-          <w:lang w:val="en-US"/>
         </w:rPr>
-        <w:t>Data</w:t>
-      </w:r>
-      <w:r>
-        <w:rPr>
-          <w:rFonts w:cstheme="minorHAnsi"/>
-          <w:color w:val="833C0B" w:themeColor="accent2" w:themeShade="80"/>
-          <w:sz w:val="32"/>
-          <w:szCs w:val="32"/>
-          <w:lang w:val="en-US"/>
-        </w:rPr>
-        <w:t>s</w:t>
-      </w:r>
-      <w:r>
-        <w:rPr>
-          <w:rFonts w:cstheme="minorHAnsi"/>
-          <w:color w:val="833C0B" w:themeColor="accent2" w:themeShade="80"/>
-          <w:sz w:val="32"/>
-          <w:szCs w:val="32"/>
-          <w:lang w:val="en-US"/>
-        </w:rPr>
-        <w:t>et link:</w:t>
+        <w:t xml:space="preserve">Dataset: </w:t>
       </w:r>
     </w:p>
     <w:p>
       <w:pPr>
-        <w:ind w:firstLine="720"/>
         <w:jc w:val="center"/>
         <w:rPr>
+          <w:rStyle w:val="Hyperlink"/>
           <w:rFonts w:cstheme="minorHAnsi"/>
           <w:sz w:val="28"/>
           <w:szCs w:val="28"/>
-          <w:u w:val="single"/>
           <w:lang w:val="en-US"/>
         </w:rPr>
       </w:pPr>
@@ -176,50 +144,45 @@
     </w:p>
     <w:p>
       <w:pPr>
-        <w:ind w:firstLine="720"/>
         <w:jc w:val="center"/>
-        <w:rPr>
-          <w:rFonts w:cstheme="minorHAnsi"/>
-          <w:color w:val="833C0B" w:themeColor="accent2" w:themeShade="80"/>
-          <w:sz w:val="32"/>
-          <w:szCs w:val="32"/>
-          <w:u w:val="single"/>
-          <w:lang w:val="en-US"/>
-        </w:rPr>
-      </w:pPr>
-    </w:p>
-    <w:p>
-      <w:pPr>
         <w:rPr>
           <w:rFonts w:cstheme="minorHAnsi"/>
           <w:sz w:val="32"/>
           <w:szCs w:val="32"/>
         </w:rPr>
       </w:pPr>
+    </w:p>
+    <w:p>
+      <w:pPr>
+        <w:rPr>
+          <w:rFonts w:cstheme="minorHAnsi"/>
+          <w:sz w:val="28"/>
+          <w:szCs w:val="28"/>
+        </w:rPr>
+      </w:pPr>
       <w:r>
         <w:rPr>
           <w:rFonts w:cstheme="minorHAnsi"/>
-          <w:sz w:val="32"/>
-          <w:szCs w:val="32"/>
+          <w:sz w:val="28"/>
+          <w:szCs w:val="28"/>
         </w:rPr>
-        <w:t xml:space="preserve">Q1. </w:t>
+        <w:t>Q1.</w:t>
       </w:r>
       <w:r>
         <w:rPr>
           <w:rFonts w:cstheme="minorHAnsi"/>
-          <w:sz w:val="32"/>
-          <w:szCs w:val="32"/>
+          <w:sz w:val="28"/>
+          <w:szCs w:val="28"/>
         </w:rPr>
-        <w:t>What is the average price of houses based on the number of bedrooms they have?</w:t>
+        <w:t xml:space="preserve">  Write a program to find the average price of houses grouped by the number of bedrooms. Display the result in descending order of average price.</w:t>
       </w:r>
     </w:p>
     <w:p>
       <w:pPr>
-        <w:ind w:left="360"/>
         <w:rPr>
           <w:rFonts w:cstheme="minorHAnsi"/>
-          <w:sz w:val="32"/>
-          <w:szCs w:val="32"/>
+          <w:sz w:val="28"/>
+          <w:szCs w:val="28"/>
         </w:rPr>
       </w:pPr>
     </w:p>
@@ -227,33 +190,33 @@
       <w:pPr>
         <w:rPr>
           <w:rFonts w:cstheme="minorHAnsi"/>
-          <w:sz w:val="32"/>
-          <w:szCs w:val="32"/>
+          <w:sz w:val="28"/>
+          <w:szCs w:val="28"/>
         </w:rPr>
       </w:pPr>
       <w:r>
         <w:rPr>
           <w:rFonts w:cstheme="minorHAnsi"/>
-          <w:sz w:val="32"/>
-          <w:szCs w:val="32"/>
+          <w:sz w:val="28"/>
+          <w:szCs w:val="28"/>
         </w:rPr>
-        <w:t xml:space="preserve">Q2. </w:t>
+        <w:t>Q2.</w:t>
       </w:r>
       <w:r>
         <w:rPr>
           <w:rFonts w:cstheme="minorHAnsi"/>
-          <w:sz w:val="32"/>
-          <w:szCs w:val="32"/>
+          <w:sz w:val="28"/>
+          <w:szCs w:val="28"/>
         </w:rPr>
-        <w:t>Count the number of houses that are located in each unique zip code.</w:t>
+        <w:t xml:space="preserve"> Create a program to calculate the total area of houses grouped by zip code. Display only the top 5 zip codes with the largest total area.</w:t>
       </w:r>
     </w:p>
     <w:p>
       <w:pPr>
         <w:rPr>
           <w:rFonts w:cstheme="minorHAnsi"/>
-          <w:sz w:val="32"/>
-          <w:szCs w:val="32"/>
+          <w:sz w:val="28"/>
+          <w:szCs w:val="28"/>
         </w:rPr>
       </w:pPr>
     </w:p>
@@ -261,33 +224,33 @@
       <w:pPr>
         <w:rPr>
           <w:rFonts w:cstheme="minorHAnsi"/>
-          <w:sz w:val="32"/>
-          <w:szCs w:val="32"/>
+          <w:sz w:val="28"/>
+          <w:szCs w:val="28"/>
         </w:rPr>
       </w:pPr>
       <w:r>
         <w:rPr>
           <w:rFonts w:cstheme="minorHAnsi"/>
-          <w:sz w:val="32"/>
-          <w:szCs w:val="32"/>
+          <w:sz w:val="28"/>
+          <w:szCs w:val="28"/>
         </w:rPr>
-        <w:t xml:space="preserve">Q3. </w:t>
+        <w:t>Q3.</w:t>
       </w:r>
       <w:r>
         <w:rPr>
           <w:rFonts w:cstheme="minorHAnsi"/>
-          <w:sz w:val="32"/>
-          <w:szCs w:val="32"/>
+          <w:sz w:val="28"/>
+          <w:szCs w:val="28"/>
         </w:rPr>
-        <w:t>Calculate the percentage of houses in the dataset that are located near water.</w:t>
+        <w:t xml:space="preserve">  Determine the median price of houses based on whether they are located near water or not. Display the result with each waterfront status.</w:t>
       </w:r>
     </w:p>
     <w:p>
       <w:pPr>
         <w:rPr>
           <w:rFonts w:cstheme="minorHAnsi"/>
-          <w:sz w:val="32"/>
-          <w:szCs w:val="32"/>
+          <w:sz w:val="28"/>
+          <w:szCs w:val="28"/>
         </w:rPr>
       </w:pPr>
     </w:p>
@@ -295,32 +258,32 @@
       <w:pPr>
         <w:rPr>
           <w:rFonts w:cstheme="minorHAnsi"/>
-          <w:sz w:val="32"/>
-          <w:szCs w:val="32"/>
+          <w:sz w:val="28"/>
+          <w:szCs w:val="28"/>
         </w:rPr>
       </w:pPr>
       <w:r>
         <w:rPr>
           <w:rFonts w:cstheme="minorHAnsi"/>
-          <w:sz w:val="32"/>
-          <w:szCs w:val="32"/>
+          <w:sz w:val="28"/>
+          <w:szCs w:val="28"/>
         </w:rPr>
-        <w:t xml:space="preserve">Q4. </w:t>
+        <w:t>Q4.</w:t>
       </w:r>
       <w:r>
         <w:rPr>
           <w:rFonts w:cstheme="minorHAnsi"/>
-          <w:sz w:val="32"/>
-          <w:szCs w:val="32"/>
+          <w:sz w:val="28"/>
+          <w:szCs w:val="28"/>
         </w:rPr>
-        <w:t>Create a new column called '</w:t>
+        <w:t xml:space="preserve">  Add a column named </w:t>
       </w:r>
       <w:proofErr w:type="spellStart"/>
       <w:r>
         <w:rPr>
           <w:rFonts w:cstheme="minorHAnsi"/>
-          <w:sz w:val="32"/>
-          <w:szCs w:val="32"/>
+          <w:sz w:val="28"/>
+          <w:szCs w:val="28"/>
         </w:rPr>
         <w:t>PricePerSqFt</w:t>
       </w:r>
@@ -328,326 +291,17 @@
       <w:r>
         <w:rPr>
           <w:rFonts w:cstheme="minorHAnsi"/>
-          <w:sz w:val="32"/>
-          <w:szCs w:val="32"/>
+          <w:sz w:val="28"/>
+          <w:szCs w:val="28"/>
         </w:rPr>
-        <w:t>' that calculates the price per square foot of each house.</w:t>
-      </w:r>
-    </w:p>
-    <w:p>
-      <w:pPr>
-        <w:rPr>
-          <w:rFonts w:cstheme="minorHAnsi"/>
-          <w:sz w:val="32"/>
-          <w:szCs w:val="32"/>
-        </w:rPr>
-      </w:pPr>
-    </w:p>
-    <w:p>
-      <w:pPr>
-        <w:rPr>
-          <w:rFonts w:cstheme="minorHAnsi"/>
-          <w:sz w:val="32"/>
-          <w:szCs w:val="32"/>
-        </w:rPr>
-      </w:pPr>
-      <w:r>
-        <w:rPr>
-          <w:rFonts w:cstheme="minorHAnsi"/>
-          <w:sz w:val="32"/>
-          <w:szCs w:val="32"/>
-        </w:rPr>
-        <w:t xml:space="preserve">Q5. </w:t>
-      </w:r>
-      <w:r>
-        <w:rPr>
-          <w:rFonts w:cstheme="minorHAnsi"/>
-          <w:sz w:val="32"/>
-          <w:szCs w:val="32"/>
-        </w:rPr>
-        <w:t>What is the minimum, maximum, and average area (square feet) of houses with more than 3 bathrooms?</w:t>
-      </w:r>
-    </w:p>
-    <w:p>
-      <w:pPr>
-        <w:rPr>
-          <w:rFonts w:cstheme="minorHAnsi"/>
-          <w:sz w:val="32"/>
-          <w:szCs w:val="32"/>
-        </w:rPr>
-      </w:pPr>
-    </w:p>
-    <w:p>
-      <w:pPr>
-        <w:rPr>
-          <w:rFonts w:cstheme="minorHAnsi"/>
-          <w:sz w:val="32"/>
-          <w:szCs w:val="32"/>
-        </w:rPr>
-      </w:pPr>
-      <w:r>
-        <w:rPr>
-          <w:rFonts w:cstheme="minorHAnsi"/>
-          <w:sz w:val="32"/>
-          <w:szCs w:val="32"/>
-        </w:rPr>
-        <w:lastRenderedPageBreak/>
-        <w:t xml:space="preserve">Q6. </w:t>
-      </w:r>
-      <w:r>
-        <w:rPr>
-          <w:rFonts w:cstheme="minorHAnsi"/>
-          <w:sz w:val="32"/>
-          <w:szCs w:val="32"/>
-        </w:rPr>
-        <w:t>Identify houses that have a price above $500,000 but with an area (in square feet) below 2000. List the top 10 results by price in descending order.</w:t>
-      </w:r>
-    </w:p>
-    <w:p>
-      <w:pPr>
-        <w:rPr>
-          <w:rFonts w:cstheme="minorHAnsi"/>
-          <w:sz w:val="32"/>
-          <w:szCs w:val="32"/>
-        </w:rPr>
-      </w:pPr>
-    </w:p>
-    <w:p>
-      <w:pPr>
-        <w:rPr>
-          <w:rFonts w:cstheme="minorHAnsi"/>
-          <w:sz w:val="32"/>
-          <w:szCs w:val="32"/>
-        </w:rPr>
-      </w:pPr>
-      <w:r>
-        <w:rPr>
-          <w:rFonts w:cstheme="minorHAnsi"/>
-          <w:sz w:val="32"/>
-          <w:szCs w:val="32"/>
-        </w:rPr>
-        <w:t xml:space="preserve">Q7. </w:t>
-      </w:r>
-      <w:r>
-        <w:rPr>
-          <w:rFonts w:cstheme="minorHAnsi"/>
-          <w:sz w:val="32"/>
-          <w:szCs w:val="32"/>
-        </w:rPr>
-        <w:t>Find the top 5 most expensive houses located near water. Display their location, price, and waterfront status.</w:t>
-      </w:r>
-    </w:p>
-    <w:p>
-      <w:pPr>
-        <w:rPr>
-          <w:rFonts w:cstheme="minorHAnsi"/>
-          <w:sz w:val="32"/>
-          <w:szCs w:val="32"/>
-        </w:rPr>
-      </w:pPr>
-    </w:p>
-    <w:p>
-      <w:pPr>
-        <w:rPr>
-          <w:rFonts w:cstheme="minorHAnsi"/>
-          <w:sz w:val="32"/>
-          <w:szCs w:val="32"/>
-        </w:rPr>
-      </w:pPr>
-      <w:r>
-        <w:rPr>
-          <w:rFonts w:cstheme="minorHAnsi"/>
-          <w:sz w:val="32"/>
-          <w:szCs w:val="32"/>
-        </w:rPr>
-        <w:t xml:space="preserve">Q8. </w:t>
-      </w:r>
-      <w:r>
-        <w:rPr>
-          <w:rFonts w:cstheme="minorHAnsi"/>
-          <w:sz w:val="32"/>
-          <w:szCs w:val="32"/>
-        </w:rPr>
-        <w:t>What is the average price of houses in each zip code? Sort the results in descending order of average price.</w:t>
-      </w:r>
-    </w:p>
-    <w:p>
-      <w:pPr>
-        <w:ind w:left="360"/>
-        <w:rPr>
-          <w:rFonts w:cstheme="minorHAnsi"/>
-          <w:sz w:val="32"/>
-          <w:szCs w:val="32"/>
-        </w:rPr>
-      </w:pPr>
-    </w:p>
-    <w:p>
-      <w:pPr>
-        <w:rPr>
-          <w:rFonts w:cstheme="minorHAnsi"/>
-          <w:sz w:val="32"/>
-          <w:szCs w:val="32"/>
-        </w:rPr>
-      </w:pPr>
-      <w:r>
-        <w:rPr>
-          <w:rFonts w:cstheme="minorHAnsi"/>
-          <w:sz w:val="32"/>
-          <w:szCs w:val="32"/>
-        </w:rPr>
-        <w:t xml:space="preserve">Q9. </w:t>
-      </w:r>
-      <w:r>
-        <w:rPr>
-          <w:rFonts w:cstheme="minorHAnsi"/>
-          <w:sz w:val="32"/>
-          <w:szCs w:val="32"/>
-        </w:rPr>
-        <w:t>Display houses with more than 4 bedrooms but an area of less than 3000 square feet. List the top 5 results by price.</w:t>
-      </w:r>
-    </w:p>
-    <w:p>
-      <w:pPr>
-        <w:rPr>
-          <w:rFonts w:cstheme="minorHAnsi"/>
-          <w:sz w:val="32"/>
-          <w:szCs w:val="32"/>
-        </w:rPr>
-      </w:pPr>
-    </w:p>
-    <w:p>
-      <w:pPr>
-        <w:rPr>
-          <w:rFonts w:cstheme="minorHAnsi"/>
-          <w:sz w:val="32"/>
-          <w:szCs w:val="32"/>
-        </w:rPr>
-      </w:pPr>
-      <w:r>
-        <w:rPr>
-          <w:rFonts w:cstheme="minorHAnsi"/>
-          <w:sz w:val="32"/>
-          <w:szCs w:val="32"/>
-        </w:rPr>
-        <w:t xml:space="preserve">Q10. </w:t>
-      </w:r>
-      <w:r>
-        <w:rPr>
-          <w:rFonts w:cstheme="minorHAnsi"/>
-          <w:sz w:val="32"/>
-          <w:szCs w:val="32"/>
-        </w:rPr>
-        <w:t>Find the top 5 zip codes with the highest average area per house. For each of these zip codes, display the average price and the total number of houses.</w:t>
-      </w:r>
-    </w:p>
-    <w:p>
-      <w:pPr>
-        <w:rPr>
-          <w:rFonts w:cstheme="minorHAnsi"/>
-          <w:sz w:val="32"/>
-          <w:szCs w:val="32"/>
-        </w:rPr>
-      </w:pPr>
-    </w:p>
-    <w:p>
-      <w:pPr>
-        <w:rPr>
-          <w:rFonts w:cstheme="minorHAnsi"/>
-          <w:sz w:val="32"/>
-          <w:szCs w:val="32"/>
-        </w:rPr>
-      </w:pPr>
-      <w:r>
-        <w:rPr>
-          <w:rFonts w:cstheme="minorHAnsi"/>
-          <w:sz w:val="32"/>
-          <w:szCs w:val="32"/>
-        </w:rPr>
-        <w:t xml:space="preserve">Q11. </w:t>
-      </w:r>
-      <w:r>
-        <w:rPr>
-          <w:rFonts w:cstheme="minorHAnsi"/>
-          <w:sz w:val="32"/>
-          <w:szCs w:val="32"/>
-        </w:rPr>
-        <w:t>For houses located near water, calculate the average number of floors.</w:t>
-      </w:r>
-    </w:p>
-    <w:p>
-      <w:pPr>
-        <w:rPr>
-          <w:rFonts w:cstheme="minorHAnsi"/>
-          <w:sz w:val="32"/>
-          <w:szCs w:val="32"/>
-        </w:rPr>
-      </w:pPr>
-    </w:p>
-    <w:p>
-      <w:pPr>
-        <w:rPr>
-          <w:rFonts w:cstheme="minorHAnsi"/>
-          <w:sz w:val="32"/>
-          <w:szCs w:val="32"/>
-        </w:rPr>
-      </w:pPr>
-      <w:r>
-        <w:rPr>
-          <w:rFonts w:cstheme="minorHAnsi"/>
-          <w:sz w:val="32"/>
-          <w:szCs w:val="32"/>
-        </w:rPr>
-        <w:t xml:space="preserve">Q12. </w:t>
-      </w:r>
-      <w:r>
-        <w:rPr>
-          <w:rFonts w:cstheme="minorHAnsi"/>
-          <w:sz w:val="32"/>
-          <w:szCs w:val="32"/>
-        </w:rPr>
-        <w:t>Identify houses built before 1980 that have a price above the average price of all houses in the dataset. List the top 10 results sorted by price.</w:t>
-      </w:r>
-    </w:p>
-    <w:p>
-      <w:pPr>
-        <w:rPr>
-          <w:rFonts w:cstheme="minorHAnsi"/>
-          <w:sz w:val="32"/>
-          <w:szCs w:val="32"/>
-        </w:rPr>
-      </w:pPr>
-    </w:p>
-    <w:p>
-      <w:pPr>
-        <w:rPr>
-          <w:rFonts w:cstheme="minorHAnsi"/>
-          <w:sz w:val="32"/>
-          <w:szCs w:val="32"/>
-        </w:rPr>
-      </w:pPr>
-      <w:r>
-        <w:rPr>
-          <w:rFonts w:cstheme="minorHAnsi"/>
-          <w:sz w:val="32"/>
-          <w:szCs w:val="32"/>
-        </w:rPr>
-        <w:lastRenderedPageBreak/>
-        <w:t xml:space="preserve">Q13. </w:t>
-      </w:r>
-      <w:r>
-        <w:rPr>
-          <w:rFonts w:cstheme="minorHAnsi"/>
-          <w:sz w:val="32"/>
-          <w:szCs w:val="32"/>
-        </w:rPr>
-        <w:t>For each unique number of bedrooms, calculate the minimum, maximum, and average price per square foot ('</w:t>
+        <w:t xml:space="preserve"> to calculate the price per square foot for each house. Group the dataset by the number of floors and find the average </w:t>
       </w:r>
       <w:proofErr w:type="spellStart"/>
       <w:r>
         <w:rPr>
           <w:rFonts w:cstheme="minorHAnsi"/>
-          <w:sz w:val="32"/>
-          <w:szCs w:val="32"/>
+          <w:sz w:val="28"/>
+          <w:szCs w:val="28"/>
         </w:rPr>
         <w:t>PricePerSqFt</w:t>
       </w:r>
@@ -655,11 +309,114 @@
       <w:r>
         <w:rPr>
           <w:rFonts w:cstheme="minorHAnsi"/>
-          <w:sz w:val="32"/>
-          <w:szCs w:val="32"/>
+          <w:sz w:val="28"/>
+          <w:szCs w:val="28"/>
         </w:rPr>
-        <w:t>') of houses with that number of bedrooms. Sort the results by the number of bedrooms in ascending order.</w:t>
+        <w:t xml:space="preserve"> for each group.</w:t>
       </w:r>
+    </w:p>
+    <w:p>
+      <w:pPr>
+        <w:rPr>
+          <w:rFonts w:cstheme="minorHAnsi"/>
+          <w:sz w:val="28"/>
+          <w:szCs w:val="28"/>
+        </w:rPr>
+      </w:pPr>
+    </w:p>
+    <w:p>
+      <w:pPr>
+        <w:rPr>
+          <w:rFonts w:cstheme="minorHAnsi"/>
+          <w:sz w:val="28"/>
+          <w:szCs w:val="28"/>
+        </w:rPr>
+      </w:pPr>
+      <w:r>
+        <w:rPr>
+          <w:rFonts w:cstheme="minorHAnsi"/>
+          <w:sz w:val="28"/>
+          <w:szCs w:val="28"/>
+        </w:rPr>
+        <w:t>Q5.</w:t>
+      </w:r>
+      <w:r>
+        <w:rPr>
+          <w:rFonts w:cstheme="minorHAnsi"/>
+          <w:sz w:val="28"/>
+          <w:szCs w:val="28"/>
+        </w:rPr>
+        <w:t xml:space="preserve"> Group the data by zip code and count the total number of houses in each zip code. Display the zip codes with the top 10 highest counts.</w:t>
+      </w:r>
+    </w:p>
+    <w:p>
+      <w:pPr>
+        <w:rPr>
+          <w:rFonts w:cstheme="minorHAnsi"/>
+          <w:sz w:val="28"/>
+          <w:szCs w:val="28"/>
+        </w:rPr>
+      </w:pPr>
+      <w:r>
+        <w:rPr>
+          <w:rFonts w:cstheme="minorHAnsi"/>
+          <w:sz w:val="28"/>
+          <w:szCs w:val="28"/>
+        </w:rPr>
+        <w:lastRenderedPageBreak/>
+        <w:t>Q6.</w:t>
+      </w:r>
+      <w:r>
+        <w:rPr>
+          <w:rFonts w:cstheme="minorHAnsi"/>
+          <w:sz w:val="28"/>
+          <w:szCs w:val="28"/>
+        </w:rPr>
+        <w:t xml:space="preserve">  Write a program to group houses based on the number of bathrooms and find the minimum, maximum, and average area (square feet) for each bathroom group. Display the results sorted by the number of bathrooms.</w:t>
+      </w:r>
+    </w:p>
+    <w:p>
+      <w:pPr>
+        <w:rPr>
+          <w:rFonts w:cstheme="minorHAnsi"/>
+          <w:sz w:val="28"/>
+          <w:szCs w:val="28"/>
+        </w:rPr>
+      </w:pPr>
+    </w:p>
+    <w:p>
+      <w:pPr>
+        <w:rPr>
+          <w:rFonts w:cstheme="minorHAnsi"/>
+          <w:sz w:val="28"/>
+          <w:szCs w:val="28"/>
+        </w:rPr>
+      </w:pPr>
+      <w:r>
+        <w:rPr>
+          <w:rFonts w:cstheme="minorHAnsi"/>
+          <w:sz w:val="28"/>
+          <w:szCs w:val="28"/>
+        </w:rPr>
+        <w:t>Q7.</w:t>
+      </w:r>
+      <w:r>
+        <w:rPr>
+          <w:rFonts w:cstheme="minorHAnsi"/>
+          <w:sz w:val="28"/>
+          <w:szCs w:val="28"/>
+        </w:rPr>
+        <w:t xml:space="preserve">  For houses built after the year 2000, calculate the average and maximum price grouped by the number of bedrooms. Display the result with each bedroom count.</w:t>
+      </w:r>
+    </w:p>
+    <w:p>
+      <w:pPr>
+        <w:rPr>
+          <w:rFonts w:cstheme="minorHAnsi"/>
+          <w:sz w:val="28"/>
+          <w:szCs w:val="28"/>
+        </w:rPr>
+      </w:pPr>
     </w:p>
     <w:p>
       <w:pPr>
@@ -669,146 +426,21 @@
           <w:szCs w:val="32"/>
         </w:rPr>
       </w:pPr>
-    </w:p>
-    <w:p>
-      <w:pPr>
-        <w:rPr>
-          <w:rFonts w:cstheme="minorHAnsi"/>
-          <w:sz w:val="32"/>
-          <w:szCs w:val="32"/>
-        </w:rPr>
-      </w:pPr>
       <w:r>
         <w:rPr>
           <w:rFonts w:cstheme="minorHAnsi"/>
-          <w:sz w:val="32"/>
-          <w:szCs w:val="32"/>
+          <w:sz w:val="28"/>
+          <w:szCs w:val="28"/>
         </w:rPr>
-        <w:t xml:space="preserve">Q14. </w:t>
-      </w:r>
-      <w:proofErr w:type="gramStart"/>
-      <w:r>
-        <w:rPr>
-          <w:rFonts w:cstheme="minorHAnsi"/>
-          <w:sz w:val="32"/>
-          <w:szCs w:val="32"/>
-        </w:rPr>
-        <w:t>(</w:t>
-      </w:r>
-      <w:proofErr w:type="gramEnd"/>
-      <w:r>
-        <w:rPr>
-          <w:rFonts w:cstheme="minorHAnsi"/>
-          <w:sz w:val="32"/>
-          <w:szCs w:val="32"/>
-        </w:rPr>
-        <w:t>Unique Complex Mapping) Create a new column named '</w:t>
-      </w:r>
-      <w:proofErr w:type="spellStart"/>
-      <w:r>
-        <w:rPr>
-          <w:rFonts w:cstheme="minorHAnsi"/>
-          <w:sz w:val="32"/>
-          <w:szCs w:val="32"/>
-        </w:rPr>
-        <w:t>CostEfficiency</w:t>
-      </w:r>
-      <w:proofErr w:type="spellEnd"/>
-      <w:r>
-        <w:rPr>
-          <w:rFonts w:cstheme="minorHAnsi"/>
-          <w:sz w:val="32"/>
-          <w:szCs w:val="32"/>
-        </w:rPr>
-        <w:t>' by dividing the 'Price' by the square of 'Area'. Identify the house with the lowest '</w:t>
-      </w:r>
-      <w:proofErr w:type="spellStart"/>
-      <w:r>
-        <w:rPr>
-          <w:rFonts w:cstheme="minorHAnsi"/>
-          <w:sz w:val="32"/>
-          <w:szCs w:val="32"/>
-        </w:rPr>
-        <w:t>CostEfficiency</w:t>
-      </w:r>
-      <w:proofErr w:type="spellEnd"/>
-      <w:r>
-        <w:rPr>
-          <w:rFonts w:cstheme="minorHAnsi"/>
-          <w:sz w:val="32"/>
-          <w:szCs w:val="32"/>
-        </w:rPr>
-        <w:t>' and display its price, area, and location.</w:t>
-      </w:r>
-    </w:p>
-    <w:p>
-      <w:pPr>
-        <w:rPr>
-          <w:rFonts w:cstheme="minorHAnsi"/>
-          <w:sz w:val="32"/>
-          <w:szCs w:val="32"/>
-        </w:rPr>
-      </w:pPr>
-    </w:p>
-    <w:p>
-      <w:pPr>
-        <w:rPr>
-          <w:rFonts w:cstheme="minorHAnsi"/>
-          <w:sz w:val="32"/>
-          <w:szCs w:val="32"/>
-        </w:rPr>
-      </w:pPr>
-      <w:r>
-        <w:rPr>
-          <w:rFonts w:cstheme="minorHAnsi"/>
-          <w:sz w:val="32"/>
-          <w:szCs w:val="32"/>
-        </w:rPr>
-        <w:t xml:space="preserve">Q15. </w:t>
+        <w:t>Q8.</w:t>
       </w:r>
       <w:r>
         <w:rPr>
           <w:rFonts w:cstheme="minorHAnsi"/>
-          <w:sz w:val="32"/>
-          <w:szCs w:val="32"/>
+          <w:sz w:val="28"/>
+          <w:szCs w:val="28"/>
         </w:rPr>
-        <w:t>Create a new column called '</w:t>
-      </w:r>
-      <w:proofErr w:type="spellStart"/>
-      <w:r>
-        <w:rPr>
-          <w:rFonts w:cstheme="minorHAnsi"/>
-          <w:sz w:val="32"/>
-          <w:szCs w:val="32"/>
-        </w:rPr>
-        <w:t>RenovationAge</w:t>
-      </w:r>
-      <w:proofErr w:type="spellEnd"/>
-      <w:r>
-        <w:rPr>
-          <w:rFonts w:cstheme="minorHAnsi"/>
-          <w:sz w:val="32"/>
-          <w:szCs w:val="32"/>
-        </w:rPr>
-        <w:t>' which calculates the number of years since the house was last renovated. Display the 10 houses with the highest '</w:t>
-      </w:r>
-      <w:proofErr w:type="spellStart"/>
-      <w:r>
-        <w:rPr>
-          <w:rFonts w:cstheme="minorHAnsi"/>
-          <w:sz w:val="32"/>
-          <w:szCs w:val="32"/>
-        </w:rPr>
-        <w:t>RenovationAge</w:t>
-      </w:r>
-      <w:proofErr w:type="spellEnd"/>
-      <w:r>
-        <w:rPr>
-          <w:rFonts w:cstheme="minorHAnsi"/>
-          <w:sz w:val="32"/>
-          <w:szCs w:val="32"/>
-        </w:rPr>
-        <w:t>' that are also near water.</w:t>
+        <w:t xml:space="preserve">  Calculate the average number of floors for houses located near water. Group by waterfront status and display the average number of floors for each group.</w:t>
       </w:r>
     </w:p>
     <w:p>
@@ -1618,119 +1250,6 @@
     </w:lvl>
   </w:abstractNum>
   <w:abstractNum w:abstractNumId="4" w15:restartNumberingAfterBreak="0">
-    <w:nsid w:val="124B7129"/>
-    <w:multiLevelType w:val="multilevel"/>
-    <w:tmpl w:val="05C22504"/>
-    <w:lvl w:ilvl="0">
-      <w:start w:val="11"/>
-      <w:numFmt w:val="decimal"/>
-      <w:lvlText w:val="%1."/>
-      <w:lvlJc w:val="left"/>
-      <w:pPr>
-        <w:tabs>
-          <w:tab w:val="num" w:pos="720"/>
-        </w:tabs>
-        <w:ind w:left="720" w:hanging="360"/>
-      </w:pPr>
-    </w:lvl>
-    <w:lvl w:ilvl="1" w:tentative="1">
-      <w:start w:val="1"/>
-      <w:numFmt w:val="decimal"/>
-      <w:lvlText w:val="%2."/>
-      <w:lvlJc w:val="left"/>
-      <w:pPr>
-        <w:tabs>
-          <w:tab w:val="num" w:pos="1440"/>
-        </w:tabs>
-        <w:ind w:left="1440" w:hanging="360"/>
-      </w:pPr>
-    </w:lvl>
-    <w:lvl w:ilvl="2" w:tentative="1">
-      <w:start w:val="1"/>
-      <w:numFmt w:val="decimal"/>
-      <w:lvlText w:val="%3."/>
-      <w:lvlJc w:val="left"/>
-      <w:pPr>
-        <w:tabs>
-          <w:tab w:val="num" w:pos="2160"/>
-        </w:tabs>
-        <w:ind w:left="2160" w:hanging="360"/>
-      </w:pPr>
-    </w:lvl>
-    <w:lvl w:ilvl="3" w:tentative="1">
-      <w:start w:val="1"/>
-      <w:numFmt w:val="decimal"/>
-      <w:lvlText w:val="%4."/>
-      <w:lvlJc w:val="left"/>
-      <w:pPr>
-        <w:tabs>
-          <w:tab w:val="num" w:pos="2880"/>
-        </w:tabs>
-        <w:ind w:left="2880" w:hanging="360"/>
-      </w:pPr>
-    </w:lvl>
-    <w:lvl w:ilvl="4" w:tentative="1">
-      <w:start w:val="1"/>
-      <w:numFmt w:val="decimal"/>
-      <w:lvlText w:val="%5."/>
-      <w:lvlJc w:val="left"/>
-      <w:pPr>
-        <w:tabs>
-          <w:tab w:val="num" w:pos="3600"/>
-        </w:tabs>
-        <w:ind w:left="3600" w:hanging="360"/>
-      </w:pPr>
-    </w:lvl>
-    <w:lvl w:ilvl="5" w:tentative="1">
-      <w:start w:val="1"/>
-      <w:numFmt w:val="decimal"/>
-      <w:lvlText w:val="%6."/>
-      <w:lvlJc w:val="left"/>
-      <w:pPr>
-        <w:tabs>
-          <w:tab w:val="num" w:pos="4320"/>
-        </w:tabs>
-        <w:ind w:left="4320" w:hanging="360"/>
-      </w:pPr>
-    </w:lvl>
-    <w:lvl w:ilvl="6" w:tentative="1">
-      <w:start w:val="1"/>
-      <w:numFmt w:val="decimal"/>
-      <w:lvlText w:val="%7."/>
-      <w:lvlJc w:val="left"/>
-      <w:pPr>
-        <w:tabs>
-          <w:tab w:val="num" w:pos="5040"/>
-        </w:tabs>
-        <w:ind w:left="5040" w:hanging="360"/>
-      </w:pPr>
-    </w:lvl>
-    <w:lvl w:ilvl="7" w:tentative="1">
-      <w:start w:val="1"/>
-      <w:numFmt w:val="decimal"/>
-      <w:lvlText w:val="%8."/>
-      <w:lvlJc w:val="left"/>
-      <w:pPr>
-        <w:tabs>
-          <w:tab w:val="num" w:pos="5760"/>
-        </w:tabs>
-        <w:ind w:left="5760" w:hanging="360"/>
-      </w:pPr>
-    </w:lvl>
-    <w:lvl w:ilvl="8" w:tentative="1">
-      <w:start w:val="1"/>
-      <w:numFmt w:val="decimal"/>
-      <w:lvlText w:val="%9."/>
-      <w:lvlJc w:val="left"/>
-      <w:pPr>
-        <w:tabs>
-          <w:tab w:val="num" w:pos="6480"/>
-        </w:tabs>
-        <w:ind w:left="6480" w:hanging="360"/>
-      </w:pPr>
-    </w:lvl>
-  </w:abstractNum>
-  <w:abstractNum w:abstractNumId="5" w15:restartNumberingAfterBreak="0">
     <w:nsid w:val="13444861"/>
     <w:multiLevelType w:val="multilevel"/>
     <w:tmpl w:val="ED9E501A"/>
@@ -1879,120 +1398,7 @@
       </w:rPr>
     </w:lvl>
   </w:abstractNum>
-  <w:abstractNum w:abstractNumId="6" w15:restartNumberingAfterBreak="0">
-    <w:nsid w:val="13A72117"/>
-    <w:multiLevelType w:val="multilevel"/>
-    <w:tmpl w:val="3218266A"/>
-    <w:lvl w:ilvl="0">
-      <w:start w:val="6"/>
-      <w:numFmt w:val="decimal"/>
-      <w:lvlText w:val="%1."/>
-      <w:lvlJc w:val="left"/>
-      <w:pPr>
-        <w:tabs>
-          <w:tab w:val="num" w:pos="720"/>
-        </w:tabs>
-        <w:ind w:left="720" w:hanging="360"/>
-      </w:pPr>
-    </w:lvl>
-    <w:lvl w:ilvl="1" w:tentative="1">
-      <w:start w:val="1"/>
-      <w:numFmt w:val="decimal"/>
-      <w:lvlText w:val="%2."/>
-      <w:lvlJc w:val="left"/>
-      <w:pPr>
-        <w:tabs>
-          <w:tab w:val="num" w:pos="1440"/>
-        </w:tabs>
-        <w:ind w:left="1440" w:hanging="360"/>
-      </w:pPr>
-    </w:lvl>
-    <w:lvl w:ilvl="2" w:tentative="1">
-      <w:start w:val="1"/>
-      <w:numFmt w:val="decimal"/>
-      <w:lvlText w:val="%3."/>
-      <w:lvlJc w:val="left"/>
-      <w:pPr>
-        <w:tabs>
-          <w:tab w:val="num" w:pos="2160"/>
-        </w:tabs>
-        <w:ind w:left="2160" w:hanging="360"/>
-      </w:pPr>
-    </w:lvl>
-    <w:lvl w:ilvl="3" w:tentative="1">
-      <w:start w:val="1"/>
-      <w:numFmt w:val="decimal"/>
-      <w:lvlText w:val="%4."/>
-      <w:lvlJc w:val="left"/>
-      <w:pPr>
-        <w:tabs>
-          <w:tab w:val="num" w:pos="2880"/>
-        </w:tabs>
-        <w:ind w:left="2880" w:hanging="360"/>
-      </w:pPr>
-    </w:lvl>
-    <w:lvl w:ilvl="4" w:tentative="1">
-      <w:start w:val="1"/>
-      <w:numFmt w:val="decimal"/>
-      <w:lvlText w:val="%5."/>
-      <w:lvlJc w:val="left"/>
-      <w:pPr>
-        <w:tabs>
-          <w:tab w:val="num" w:pos="3600"/>
-        </w:tabs>
-        <w:ind w:left="3600" w:hanging="360"/>
-      </w:pPr>
-    </w:lvl>
-    <w:lvl w:ilvl="5" w:tentative="1">
-      <w:start w:val="1"/>
-      <w:numFmt w:val="decimal"/>
-      <w:lvlText w:val="%6."/>
-      <w:lvlJc w:val="left"/>
-      <w:pPr>
-        <w:tabs>
-          <w:tab w:val="num" w:pos="4320"/>
-        </w:tabs>
-        <w:ind w:left="4320" w:hanging="360"/>
-      </w:pPr>
-    </w:lvl>
-    <w:lvl w:ilvl="6" w:tentative="1">
-      <w:start w:val="1"/>
-      <w:numFmt w:val="decimal"/>
-      <w:lvlText w:val="%7."/>
-      <w:lvlJc w:val="left"/>
-      <w:pPr>
-        <w:tabs>
-          <w:tab w:val="num" w:pos="5040"/>
-        </w:tabs>
-        <w:ind w:left="5040" w:hanging="360"/>
-      </w:pPr>
-    </w:lvl>
-    <w:lvl w:ilvl="7" w:tentative="1">
-      <w:start w:val="1"/>
-      <w:numFmt w:val="decimal"/>
-      <w:lvlText w:val="%8."/>
-      <w:lvlJc w:val="left"/>
-      <w:pPr>
-        <w:tabs>
-          <w:tab w:val="num" w:pos="5760"/>
-        </w:tabs>
-        <w:ind w:left="5760" w:hanging="360"/>
-      </w:pPr>
-    </w:lvl>
-    <w:lvl w:ilvl="8" w:tentative="1">
-      <w:start w:val="1"/>
-      <w:numFmt w:val="decimal"/>
-      <w:lvlText w:val="%9."/>
-      <w:lvlJc w:val="left"/>
-      <w:pPr>
-        <w:tabs>
-          <w:tab w:val="num" w:pos="6480"/>
-        </w:tabs>
-        <w:ind w:left="6480" w:hanging="360"/>
-      </w:pPr>
-    </w:lvl>
-  </w:abstractNum>
-  <w:abstractNum w:abstractNumId="7" w15:restartNumberingAfterBreak="0">
+  <w:abstractNum w:abstractNumId="5" w15:restartNumberingAfterBreak="0">
     <w:nsid w:val="1F734890"/>
     <w:multiLevelType w:val="multilevel"/>
     <w:tmpl w:val="0ED2D8F6"/>
@@ -2141,7 +1547,7 @@
       </w:rPr>
     </w:lvl>
   </w:abstractNum>
-  <w:abstractNum w:abstractNumId="8" w15:restartNumberingAfterBreak="0">
+  <w:abstractNum w:abstractNumId="6" w15:restartNumberingAfterBreak="0">
     <w:nsid w:val="20E5193D"/>
     <w:multiLevelType w:val="multilevel"/>
     <w:tmpl w:val="C6B00432"/>
@@ -2290,7 +1696,7 @@
       </w:rPr>
     </w:lvl>
   </w:abstractNum>
-  <w:abstractNum w:abstractNumId="9" w15:restartNumberingAfterBreak="0">
+  <w:abstractNum w:abstractNumId="7" w15:restartNumberingAfterBreak="0">
     <w:nsid w:val="22764E4B"/>
     <w:multiLevelType w:val="multilevel"/>
     <w:tmpl w:val="AEF0B2F0"/>
@@ -2439,7 +1845,7 @@
       </w:rPr>
     </w:lvl>
   </w:abstractNum>
-  <w:abstractNum w:abstractNumId="10" w15:restartNumberingAfterBreak="0">
+  <w:abstractNum w:abstractNumId="8" w15:restartNumberingAfterBreak="0">
     <w:nsid w:val="2C032601"/>
     <w:multiLevelType w:val="multilevel"/>
     <w:tmpl w:val="5D26EF24"/>
@@ -2588,93 +1994,7 @@
       </w:rPr>
     </w:lvl>
   </w:abstractNum>
-  <w:abstractNum w:abstractNumId="11" w15:restartNumberingAfterBreak="0">
-    <w:nsid w:val="3502537C"/>
-    <w:multiLevelType w:val="hybridMultilevel"/>
-    <w:tmpl w:val="F150106C"/>
-    <w:lvl w:ilvl="0" w:tplc="4009000F">
-      <w:start w:val="1"/>
-      <w:numFmt w:val="decimal"/>
-      <w:lvlText w:val="%1."/>
-      <w:lvlJc w:val="left"/>
-      <w:pPr>
-        <w:ind w:left="1080" w:hanging="360"/>
-      </w:pPr>
-    </w:lvl>
-    <w:lvl w:ilvl="1" w:tplc="40090019" w:tentative="1">
-      <w:start w:val="1"/>
-      <w:numFmt w:val="lowerLetter"/>
-      <w:lvlText w:val="%2."/>
-      <w:lvlJc w:val="left"/>
-      <w:pPr>
-        <w:ind w:left="1800" w:hanging="360"/>
-      </w:pPr>
-    </w:lvl>
-    <w:lvl w:ilvl="2" w:tplc="4009001B" w:tentative="1">
-      <w:start w:val="1"/>
-      <w:numFmt w:val="lowerRoman"/>
-      <w:lvlText w:val="%3."/>
-      <w:lvlJc w:val="right"/>
-      <w:pPr>
-        <w:ind w:left="2520" w:hanging="180"/>
-      </w:pPr>
-    </w:lvl>
-    <w:lvl w:ilvl="3" w:tplc="4009000F" w:tentative="1">
-      <w:start w:val="1"/>
-      <w:numFmt w:val="decimal"/>
-      <w:lvlText w:val="%4."/>
-      <w:lvlJc w:val="left"/>
-      <w:pPr>
-        <w:ind w:left="3240" w:hanging="360"/>
-      </w:pPr>
-    </w:lvl>
-    <w:lvl w:ilvl="4" w:tplc="40090019" w:tentative="1">
-      <w:start w:val="1"/>
-      <w:numFmt w:val="lowerLetter"/>
-      <w:lvlText w:val="%5."/>
-      <w:lvlJc w:val="left"/>
-      <w:pPr>
-        <w:ind w:left="3960" w:hanging="360"/>
-      </w:pPr>
-    </w:lvl>
-    <w:lvl w:ilvl="5" w:tplc="4009001B" w:tentative="1">
-      <w:start w:val="1"/>
-      <w:numFmt w:val="lowerRoman"/>
-      <w:lvlText w:val="%6."/>
-      <w:lvlJc w:val="right"/>
-      <w:pPr>
-        <w:ind w:left="4680" w:hanging="180"/>
-      </w:pPr>
-    </w:lvl>
-    <w:lvl w:ilvl="6" w:tplc="4009000F" w:tentative="1">
-      <w:start w:val="1"/>
-      <w:numFmt w:val="decimal"/>
-      <w:lvlText w:val="%7."/>
-      <w:lvlJc w:val="left"/>
-      <w:pPr>
-        <w:ind w:left="5400" w:hanging="360"/>
-      </w:pPr>
-    </w:lvl>
-    <w:lvl w:ilvl="7" w:tplc="40090019" w:tentative="1">
-      <w:start w:val="1"/>
-      <w:numFmt w:val="lowerLetter"/>
-      <w:lvlText w:val="%8."/>
-      <w:lvlJc w:val="left"/>
-      <w:pPr>
-        <w:ind w:left="6120" w:hanging="360"/>
-      </w:pPr>
-    </w:lvl>
-    <w:lvl w:ilvl="8" w:tplc="4009001B" w:tentative="1">
-      <w:start w:val="1"/>
-      <w:numFmt w:val="lowerRoman"/>
-      <w:lvlText w:val="%9."/>
-      <w:lvlJc w:val="right"/>
-      <w:pPr>
-        <w:ind w:left="6840" w:hanging="180"/>
-      </w:pPr>
-    </w:lvl>
-  </w:abstractNum>
-  <w:abstractNum w:abstractNumId="12" w15:restartNumberingAfterBreak="0">
+  <w:abstractNum w:abstractNumId="9" w15:restartNumberingAfterBreak="0">
     <w:nsid w:val="3B2B15BF"/>
     <w:multiLevelType w:val="multilevel"/>
     <w:tmpl w:val="D3CCD45A"/>
@@ -2823,7 +2143,7 @@
       </w:rPr>
     </w:lvl>
   </w:abstractNum>
-  <w:abstractNum w:abstractNumId="13" w15:restartNumberingAfterBreak="0">
+  <w:abstractNum w:abstractNumId="10" w15:restartNumberingAfterBreak="0">
     <w:nsid w:val="40C91AB3"/>
     <w:multiLevelType w:val="multilevel"/>
     <w:tmpl w:val="F0FCBB70"/>
@@ -2972,7 +2292,7 @@
       </w:rPr>
     </w:lvl>
   </w:abstractNum>
-  <w:abstractNum w:abstractNumId="14" w15:restartNumberingAfterBreak="0">
+  <w:abstractNum w:abstractNumId="11" w15:restartNumberingAfterBreak="0">
     <w:nsid w:val="441F24B8"/>
     <w:multiLevelType w:val="hybridMultilevel"/>
     <w:tmpl w:val="ACDE6EBC"/>
@@ -3061,7 +2381,7 @@
       </w:pPr>
     </w:lvl>
   </w:abstractNum>
-  <w:abstractNum w:abstractNumId="15" w15:restartNumberingAfterBreak="0">
+  <w:abstractNum w:abstractNumId="12" w15:restartNumberingAfterBreak="0">
     <w:nsid w:val="44687F69"/>
     <w:multiLevelType w:val="multilevel"/>
     <w:tmpl w:val="8084A75C"/>
@@ -3210,7 +2530,7 @@
       </w:rPr>
     </w:lvl>
   </w:abstractNum>
-  <w:abstractNum w:abstractNumId="16" w15:restartNumberingAfterBreak="0">
+  <w:abstractNum w:abstractNumId="13" w15:restartNumberingAfterBreak="0">
     <w:nsid w:val="47F1398F"/>
     <w:multiLevelType w:val="multilevel"/>
     <w:tmpl w:val="B930F7AC"/>
@@ -3359,7 +2679,7 @@
       </w:rPr>
     </w:lvl>
   </w:abstractNum>
-  <w:abstractNum w:abstractNumId="17" w15:restartNumberingAfterBreak="0">
+  <w:abstractNum w:abstractNumId="14" w15:restartNumberingAfterBreak="0">
     <w:nsid w:val="4E485A5C"/>
     <w:multiLevelType w:val="hybridMultilevel"/>
     <w:tmpl w:val="ABCC1CA6"/>
@@ -3445,120 +2765,7 @@
       </w:pPr>
     </w:lvl>
   </w:abstractNum>
-  <w:abstractNum w:abstractNumId="18" w15:restartNumberingAfterBreak="0">
-    <w:nsid w:val="4F842F28"/>
-    <w:multiLevelType w:val="multilevel"/>
-    <w:tmpl w:val="B75CF232"/>
-    <w:lvl w:ilvl="0">
-      <w:start w:val="1"/>
-      <w:numFmt w:val="decimal"/>
-      <w:lvlText w:val="%1."/>
-      <w:lvlJc w:val="left"/>
-      <w:pPr>
-        <w:tabs>
-          <w:tab w:val="num" w:pos="720"/>
-        </w:tabs>
-        <w:ind w:left="720" w:hanging="360"/>
-      </w:pPr>
-    </w:lvl>
-    <w:lvl w:ilvl="1" w:tentative="1">
-      <w:start w:val="1"/>
-      <w:numFmt w:val="decimal"/>
-      <w:lvlText w:val="%2."/>
-      <w:lvlJc w:val="left"/>
-      <w:pPr>
-        <w:tabs>
-          <w:tab w:val="num" w:pos="1440"/>
-        </w:tabs>
-        <w:ind w:left="1440" w:hanging="360"/>
-      </w:pPr>
-    </w:lvl>
-    <w:lvl w:ilvl="2" w:tentative="1">
-      <w:start w:val="1"/>
-      <w:numFmt w:val="decimal"/>
-      <w:lvlText w:val="%3."/>
-      <w:lvlJc w:val="left"/>
-      <w:pPr>
-        <w:tabs>
-          <w:tab w:val="num" w:pos="2160"/>
-        </w:tabs>
-        <w:ind w:left="2160" w:hanging="360"/>
-      </w:pPr>
-    </w:lvl>
-    <w:lvl w:ilvl="3" w:tentative="1">
-      <w:start w:val="1"/>
-      <w:numFmt w:val="decimal"/>
-      <w:lvlText w:val="%4."/>
-      <w:lvlJc w:val="left"/>
-      <w:pPr>
-        <w:tabs>
-          <w:tab w:val="num" w:pos="2880"/>
-        </w:tabs>
-        <w:ind w:left="2880" w:hanging="360"/>
-      </w:pPr>
-    </w:lvl>
-    <w:lvl w:ilvl="4" w:tentative="1">
-      <w:start w:val="1"/>
-      <w:numFmt w:val="decimal"/>
-      <w:lvlText w:val="%5."/>
-      <w:lvlJc w:val="left"/>
-      <w:pPr>
-        <w:tabs>
-          <w:tab w:val="num" w:pos="3600"/>
-        </w:tabs>
-        <w:ind w:left="3600" w:hanging="360"/>
-      </w:pPr>
-    </w:lvl>
-    <w:lvl w:ilvl="5" w:tentative="1">
-      <w:start w:val="1"/>
-      <w:numFmt w:val="decimal"/>
-      <w:lvlText w:val="%6."/>
-      <w:lvlJc w:val="left"/>
-      <w:pPr>
-        <w:tabs>
-          <w:tab w:val="num" w:pos="4320"/>
-        </w:tabs>
-        <w:ind w:left="4320" w:hanging="360"/>
-      </w:pPr>
-    </w:lvl>
-    <w:lvl w:ilvl="6" w:tentative="1">
-      <w:start w:val="1"/>
-      <w:numFmt w:val="decimal"/>
-      <w:lvlText w:val="%7."/>
-      <w:lvlJc w:val="left"/>
-      <w:pPr>
-        <w:tabs>
-          <w:tab w:val="num" w:pos="5040"/>
-        </w:tabs>
-        <w:ind w:left="5040" w:hanging="360"/>
-      </w:pPr>
-    </w:lvl>
-    <w:lvl w:ilvl="7" w:tentative="1">
-      <w:start w:val="1"/>
-      <w:numFmt w:val="decimal"/>
-      <w:lvlText w:val="%8."/>
-      <w:lvlJc w:val="left"/>
-      <w:pPr>
-        <w:tabs>
-          <w:tab w:val="num" w:pos="5760"/>
-        </w:tabs>
-        <w:ind w:left="5760" w:hanging="360"/>
-      </w:pPr>
-    </w:lvl>
-    <w:lvl w:ilvl="8" w:tentative="1">
-      <w:start w:val="1"/>
-      <w:numFmt w:val="decimal"/>
-      <w:lvlText w:val="%9."/>
-      <w:lvlJc w:val="left"/>
-      <w:pPr>
-        <w:tabs>
-          <w:tab w:val="num" w:pos="6480"/>
-        </w:tabs>
-        <w:ind w:left="6480" w:hanging="360"/>
-      </w:pPr>
-    </w:lvl>
-  </w:abstractNum>
-  <w:abstractNum w:abstractNumId="19" w15:restartNumberingAfterBreak="0">
+  <w:abstractNum w:abstractNumId="15" w15:restartNumberingAfterBreak="0">
     <w:nsid w:val="590A122E"/>
     <w:multiLevelType w:val="multilevel"/>
     <w:tmpl w:val="41664798"/>
@@ -3707,7 +2914,7 @@
       </w:rPr>
     </w:lvl>
   </w:abstractNum>
-  <w:abstractNum w:abstractNumId="20" w15:restartNumberingAfterBreak="0">
+  <w:abstractNum w:abstractNumId="16" w15:restartNumberingAfterBreak="0">
     <w:nsid w:val="5A3C6DFC"/>
     <w:multiLevelType w:val="multilevel"/>
     <w:tmpl w:val="71681A88"/>
@@ -3856,7 +3063,7 @@
       </w:rPr>
     </w:lvl>
   </w:abstractNum>
-  <w:abstractNum w:abstractNumId="21" w15:restartNumberingAfterBreak="0">
+  <w:abstractNum w:abstractNumId="17" w15:restartNumberingAfterBreak="0">
     <w:nsid w:val="623263CF"/>
     <w:multiLevelType w:val="multilevel"/>
     <w:tmpl w:val="6E925352"/>
@@ -4005,7 +3212,7 @@
       </w:rPr>
     </w:lvl>
   </w:abstractNum>
-  <w:abstractNum w:abstractNumId="22" w15:restartNumberingAfterBreak="0">
+  <w:abstractNum w:abstractNumId="18" w15:restartNumberingAfterBreak="0">
     <w:nsid w:val="638B2411"/>
     <w:multiLevelType w:val="multilevel"/>
     <w:tmpl w:val="B278239E"/>
@@ -4118,7 +3325,7 @@
       </w:pPr>
     </w:lvl>
   </w:abstractNum>
-  <w:abstractNum w:abstractNumId="23" w15:restartNumberingAfterBreak="0">
+  <w:abstractNum w:abstractNumId="19" w15:restartNumberingAfterBreak="0">
     <w:nsid w:val="641F3D4C"/>
     <w:multiLevelType w:val="multilevel"/>
     <w:tmpl w:val="7E60CB40"/>
@@ -4267,7 +3474,7 @@
       </w:rPr>
     </w:lvl>
   </w:abstractNum>
-  <w:abstractNum w:abstractNumId="24" w15:restartNumberingAfterBreak="0">
+  <w:abstractNum w:abstractNumId="20" w15:restartNumberingAfterBreak="0">
     <w:nsid w:val="67241B70"/>
     <w:multiLevelType w:val="multilevel"/>
     <w:tmpl w:val="BB9845CE"/>
@@ -4416,7 +3623,7 @@
       </w:rPr>
     </w:lvl>
   </w:abstractNum>
-  <w:abstractNum w:abstractNumId="25" w15:restartNumberingAfterBreak="0">
+  <w:abstractNum w:abstractNumId="21" w15:restartNumberingAfterBreak="0">
     <w:nsid w:val="6AEA6F1D"/>
     <w:multiLevelType w:val="multilevel"/>
     <w:tmpl w:val="D9CCF674"/>
@@ -4565,7 +3772,7 @@
       </w:rPr>
     </w:lvl>
   </w:abstractNum>
-  <w:abstractNum w:abstractNumId="26" w15:restartNumberingAfterBreak="0">
+  <w:abstractNum w:abstractNumId="22" w15:restartNumberingAfterBreak="0">
     <w:nsid w:val="76FA229D"/>
     <w:multiLevelType w:val="multilevel"/>
     <w:tmpl w:val="499EC6A2"/>
@@ -4714,7 +3921,7 @@
       </w:rPr>
     </w:lvl>
   </w:abstractNum>
-  <w:abstractNum w:abstractNumId="27" w15:restartNumberingAfterBreak="0">
+  <w:abstractNum w:abstractNumId="23" w15:restartNumberingAfterBreak="0">
     <w:nsid w:val="780771E0"/>
     <w:multiLevelType w:val="multilevel"/>
     <w:tmpl w:val="FEA8227A"/>
@@ -4863,7 +4070,7 @@
       </w:rPr>
     </w:lvl>
   </w:abstractNum>
-  <w:abstractNum w:abstractNumId="28" w15:restartNumberingAfterBreak="0">
+  <w:abstractNum w:abstractNumId="24" w15:restartNumberingAfterBreak="0">
     <w:nsid w:val="7AFD066B"/>
     <w:multiLevelType w:val="multilevel"/>
     <w:tmpl w:val="EBC44AD8"/>
@@ -4981,37 +4188,37 @@
     </w:lvl>
   </w:abstractNum>
   <w:num w:numId="1" w16cid:durableId="642850164">
+    <w:abstractNumId w:val="6"/>
+  </w:num>
+  <w:num w:numId="2" w16cid:durableId="621569003">
+    <w:abstractNumId w:val="4"/>
+  </w:num>
+  <w:num w:numId="3" w16cid:durableId="1695302705">
     <w:abstractNumId w:val="8"/>
   </w:num>
-  <w:num w:numId="2" w16cid:durableId="621569003">
+  <w:num w:numId="4" w16cid:durableId="1980377489">
+    <w:abstractNumId w:val="15"/>
+  </w:num>
+  <w:num w:numId="5" w16cid:durableId="931818535">
+    <w:abstractNumId w:val="20"/>
+  </w:num>
+  <w:num w:numId="6" w16cid:durableId="1914927915">
     <w:abstractNumId w:val="5"/>
   </w:num>
-  <w:num w:numId="3" w16cid:durableId="1695302705">
-    <w:abstractNumId w:val="10"/>
-  </w:num>
-  <w:num w:numId="4" w16cid:durableId="1980377489">
-    <w:abstractNumId w:val="19"/>
-  </w:num>
-  <w:num w:numId="5" w16cid:durableId="931818535">
-    <w:abstractNumId w:val="24"/>
-  </w:num>
-  <w:num w:numId="6" w16cid:durableId="1914927915">
-    <w:abstractNumId w:val="7"/>
-  </w:num>
   <w:num w:numId="7" w16cid:durableId="911428586">
-    <w:abstractNumId w:val="25"/>
+    <w:abstractNumId w:val="21"/>
   </w:num>
   <w:num w:numId="8" w16cid:durableId="1942375391">
-    <w:abstractNumId w:val="27"/>
+    <w:abstractNumId w:val="23"/>
   </w:num>
   <w:num w:numId="9" w16cid:durableId="1536887527">
-    <w:abstractNumId w:val="26"/>
+    <w:abstractNumId w:val="22"/>
   </w:num>
   <w:num w:numId="10" w16cid:durableId="1655138630">
-    <w:abstractNumId w:val="21"/>
+    <w:abstractNumId w:val="17"/>
   </w:num>
   <w:num w:numId="11" w16cid:durableId="192959329">
-    <w:abstractNumId w:val="9"/>
+    <w:abstractNumId w:val="7"/>
   </w:num>
   <w:num w:numId="12" w16cid:durableId="1377313774">
     <w:abstractNumId w:val="1"/>
@@ -5020,10 +4227,10 @@
     <w:abstractNumId w:val="3"/>
   </w:num>
   <w:num w:numId="14" w16cid:durableId="1552694490">
-    <w:abstractNumId w:val="22"/>
+    <w:abstractNumId w:val="18"/>
   </w:num>
   <w:num w:numId="15" w16cid:durableId="884878855">
-    <w:abstractNumId w:val="13"/>
+    <w:abstractNumId w:val="10"/>
   </w:num>
   <w:num w:numId="16" w16cid:durableId="1491679244">
     <w:abstractNumId w:val="2"/>
@@ -5032,40 +4239,28 @@
     <w:abstractNumId w:val="0"/>
   </w:num>
   <w:num w:numId="18" w16cid:durableId="177740019">
-    <w:abstractNumId w:val="14"/>
+    <w:abstractNumId w:val="11"/>
   </w:num>
   <w:num w:numId="19" w16cid:durableId="316887037">
-    <w:abstractNumId w:val="15"/>
+    <w:abstractNumId w:val="12"/>
   </w:num>
   <w:num w:numId="20" w16cid:durableId="786124766">
-    <w:abstractNumId w:val="20"/>
+    <w:abstractNumId w:val="16"/>
   </w:num>
   <w:num w:numId="21" w16cid:durableId="562103436">
-    <w:abstractNumId w:val="16"/>
+    <w:abstractNumId w:val="13"/>
   </w:num>
   <w:num w:numId="22" w16cid:durableId="1905993965">
-    <w:abstractNumId w:val="23"/>
+    <w:abstractNumId w:val="19"/>
   </w:num>
   <w:num w:numId="23" w16cid:durableId="160051641">
-    <w:abstractNumId w:val="12"/>
+    <w:abstractNumId w:val="9"/>
   </w:num>
   <w:num w:numId="24" w16cid:durableId="1575822520">
-    <w:abstractNumId w:val="28"/>
+    <w:abstractNumId w:val="24"/>
   </w:num>
   <w:num w:numId="25" w16cid:durableId="1940945836">
-    <w:abstractNumId w:val="17"/>
-  </w:num>
-  <w:num w:numId="26" w16cid:durableId="1951936004">
-    <w:abstractNumId w:val="18"/>
-  </w:num>
-  <w:num w:numId="27" w16cid:durableId="306201464">
-    <w:abstractNumId w:val="6"/>
-  </w:num>
-  <w:num w:numId="28" w16cid:durableId="1209801263">
-    <w:abstractNumId w:val="4"/>
-  </w:num>
-  <w:num w:numId="29" w16cid:durableId="1255284518">
-    <w:abstractNumId w:val="11"/>
+    <w:abstractNumId w:val="14"/>
   </w:num>
 </w:numbering>
 </file>
@@ -5490,29 +4685,6 @@
       <w:lang w:eastAsia="en-IN"/>
     </w:rPr>
   </w:style>
-  <w:style w:type="paragraph" w:styleId="Heading3">
-    <w:name w:val="heading 3"/>
-    <w:basedOn w:val="Normal"/>
-    <w:next w:val="Normal"/>
-    <w:link w:val="Heading3Char"/>
-    <w:uiPriority w:val="9"/>
-    <w:semiHidden/>
-    <w:unhideWhenUsed/>
-    <w:qFormat/>
-    <w:rsid w:val="0018604D"/>
-    <w:pPr>
-      <w:keepNext/>
-      <w:keepLines/>
-      <w:spacing w:before="40" w:after="0"/>
-      <w:outlineLvl w:val="2"/>
-    </w:pPr>
-    <w:rPr>
-      <w:rFonts w:asciiTheme="majorHAnsi" w:eastAsiaTheme="majorEastAsia" w:hAnsiTheme="majorHAnsi" w:cstheme="majorBidi"/>
-      <w:color w:val="1F4D78" w:themeColor="accent1" w:themeShade="7F"/>
-      <w:sz w:val="24"/>
-      <w:szCs w:val="24"/>
-    </w:rPr>
-  </w:style>
   <w:style w:type="character" w:default="1" w:styleId="DefaultParagraphFont">
     <w:name w:val="Default Paragraph Font"/>
     <w:uiPriority w:val="1"/>
@@ -5744,41 +4916,15 @@
       <w:lang w:val="en-US"/>
     </w:rPr>
   </w:style>
-  <w:style w:type="character" w:customStyle="1" w:styleId="Heading3Char">
-    <w:name w:val="Heading 3 Char"/>
-    <w:basedOn w:val="DefaultParagraphFont"/>
-    <w:link w:val="Heading3"/>
-    <w:uiPriority w:val="9"/>
-    <w:semiHidden/>
-    <w:rsid w:val="0018604D"/>
-    <w:rPr>
-      <w:rFonts w:asciiTheme="majorHAnsi" w:eastAsiaTheme="majorEastAsia" w:hAnsiTheme="majorHAnsi" w:cstheme="majorBidi"/>
-      <w:color w:val="1F4D78" w:themeColor="accent1" w:themeShade="7F"/>
-      <w:sz w:val="24"/>
-      <w:szCs w:val="24"/>
-    </w:rPr>
-  </w:style>
   <w:style w:type="character" w:styleId="Hyperlink">
     <w:name w:val="Hyperlink"/>
     <w:basedOn w:val="DefaultParagraphFont"/>
     <w:uiPriority w:val="99"/>
     <w:unhideWhenUsed/>
-    <w:rsid w:val="0018604D"/>
+    <w:rsid w:val="009A6524"/>
     <w:rPr>
       <w:color w:val="0563C1" w:themeColor="hyperlink"/>
       <w:u w:val="single"/>
-    </w:rPr>
-  </w:style>
-  <w:style w:type="character" w:styleId="UnresolvedMention">
-    <w:name w:val="Unresolved Mention"/>
-    <w:basedOn w:val="DefaultParagraphFont"/>
-    <w:uiPriority w:val="99"/>
-    <w:semiHidden/>
-    <w:unhideWhenUsed/>
-    <w:rsid w:val="0018604D"/>
-    <w:rPr>
-      <w:color w:val="605E5C"/>
-      <w:shd w:val="clear" w:color="auto" w:fill="E1DFDD"/>
     </w:rPr>
   </w:style>
 </w:styles>

</xml_diff>

<commit_message>
pandas assignment updation 4 and solution
</commit_message>
<xml_diff>
--- a/Assignments/3. Applied Python/DOCs/2.4 RICR - Pandas Dataframe assignment 4.docx
+++ b/Assignments/3. Applied Python/DOCs/2.4 RICR - Pandas Dataframe assignment 4.docx
@@ -166,15 +166,7 @@
           <w:sz w:val="28"/>
           <w:szCs w:val="28"/>
         </w:rPr>
-        <w:t>Q1.</w:t>
-      </w:r>
-      <w:r>
-        <w:rPr>
-          <w:rFonts w:cstheme="minorHAnsi"/>
-          <w:sz w:val="28"/>
-          <w:szCs w:val="28"/>
-        </w:rPr>
-        <w:t xml:space="preserve">  Write a program to find the average price of houses grouped by the number of bedrooms. Display the result in descending order of average price.</w:t>
+        <w:t>Q1.  Write a program to find the average price of houses grouped by the number of bedrooms. Display the result in descending order of average price.</w:t>
       </w:r>
     </w:p>
     <w:p>
@@ -200,7 +192,7 @@
           <w:sz w:val="28"/>
           <w:szCs w:val="28"/>
         </w:rPr>
-        <w:t>Q2.</w:t>
+        <w:t xml:space="preserve">Q2. Create a program to calculate the total area of houses grouped by </w:t>
       </w:r>
       <w:r>
         <w:rPr>
@@ -208,7 +200,31 @@
           <w:sz w:val="28"/>
           <w:szCs w:val="28"/>
         </w:rPr>
-        <w:t xml:space="preserve"> Create a program to calculate the total area of houses grouped by zip code. Display only the top 5 zip codes with the largest total area.</w:t>
+        <w:t>stories</w:t>
+      </w:r>
+      <w:r>
+        <w:rPr>
+          <w:rFonts w:cstheme="minorHAnsi"/>
+          <w:sz w:val="28"/>
+          <w:szCs w:val="28"/>
+        </w:rPr>
+        <w:t xml:space="preserve">. Display only the top </w:t>
+      </w:r>
+      <w:r>
+        <w:rPr>
+          <w:rFonts w:cstheme="minorHAnsi"/>
+          <w:sz w:val="28"/>
+          <w:szCs w:val="28"/>
+        </w:rPr>
+        <w:t>2</w:t>
+      </w:r>
+      <w:r>
+        <w:rPr>
+          <w:rFonts w:cstheme="minorHAnsi"/>
+          <w:sz w:val="28"/>
+          <w:szCs w:val="28"/>
+        </w:rPr>
+        <w:t xml:space="preserve"> with the largest total area.</w:t>
       </w:r>
     </w:p>
     <w:p>
@@ -234,7 +250,7 @@
           <w:sz w:val="28"/>
           <w:szCs w:val="28"/>
         </w:rPr>
-        <w:t>Q3.</w:t>
+        <w:t xml:space="preserve">Q3.  Determine the </w:t>
       </w:r>
       <w:r>
         <w:rPr>
@@ -242,7 +258,73 @@
           <w:sz w:val="28"/>
           <w:szCs w:val="28"/>
         </w:rPr>
-        <w:t xml:space="preserve">  Determine the median price of houses based on whether they are located near water or not. Display the result with each waterfront status.</w:t>
+        <w:t>maximum</w:t>
+      </w:r>
+      <w:r>
+        <w:rPr>
+          <w:rFonts w:cstheme="minorHAnsi"/>
+          <w:sz w:val="28"/>
+          <w:szCs w:val="28"/>
+        </w:rPr>
+        <w:t xml:space="preserve"> price of houses based on whether they </w:t>
+      </w:r>
+      <w:r>
+        <w:rPr>
+          <w:rFonts w:cstheme="minorHAnsi"/>
+          <w:sz w:val="28"/>
+          <w:szCs w:val="28"/>
+        </w:rPr>
+        <w:t xml:space="preserve">have </w:t>
+      </w:r>
+      <w:proofErr w:type="spellStart"/>
+      <w:r>
+        <w:rPr>
+          <w:rFonts w:cstheme="minorHAnsi"/>
+          <w:sz w:val="28"/>
+          <w:szCs w:val="28"/>
+        </w:rPr>
+        <w:t>hotwaterheating</w:t>
+      </w:r>
+      <w:proofErr w:type="spellEnd"/>
+      <w:r>
+        <w:rPr>
+          <w:rFonts w:cstheme="minorHAnsi"/>
+          <w:sz w:val="28"/>
+          <w:szCs w:val="28"/>
+        </w:rPr>
+        <w:t xml:space="preserve"> or not. </w:t>
+      </w:r>
+      <w:r>
+        <w:rPr>
+          <w:rFonts w:cstheme="minorHAnsi"/>
+          <w:sz w:val="28"/>
+          <w:szCs w:val="28"/>
+        </w:rPr>
+        <w:t>Also d</w:t>
+      </w:r>
+      <w:r>
+        <w:rPr>
+          <w:rFonts w:cstheme="minorHAnsi"/>
+          <w:sz w:val="28"/>
+          <w:szCs w:val="28"/>
+        </w:rPr>
+        <w:t>isplay the</w:t>
+      </w:r>
+      <w:r>
+        <w:rPr>
+          <w:rFonts w:cstheme="minorHAnsi"/>
+          <w:sz w:val="28"/>
+          <w:szCs w:val="28"/>
+        </w:rPr>
+        <w:t xml:space="preserve"> data of both rows</w:t>
+      </w:r>
+      <w:r>
+        <w:rPr>
+          <w:rFonts w:cstheme="minorHAnsi"/>
+          <w:sz w:val="28"/>
+          <w:szCs w:val="28"/>
+        </w:rPr>
+        <w:t>.</w:t>
       </w:r>
     </w:p>
     <w:p>
@@ -268,15 +350,7 @@
           <w:sz w:val="28"/>
           <w:szCs w:val="28"/>
         </w:rPr>
-        <w:t>Q4.</w:t>
-      </w:r>
-      <w:r>
-        <w:rPr>
-          <w:rFonts w:cstheme="minorHAnsi"/>
-          <w:sz w:val="28"/>
-          <w:szCs w:val="28"/>
-        </w:rPr>
-        <w:t xml:space="preserve">  Add a column named </w:t>
+        <w:t xml:space="preserve">Q4.  Add a column named </w:t>
       </w:r>
       <w:proofErr w:type="spellStart"/>
       <w:r>
@@ -338,7 +412,7 @@
           <w:sz w:val="28"/>
           <w:szCs w:val="28"/>
         </w:rPr>
-        <w:t>Q5.</w:t>
+        <w:t xml:space="preserve">Q5. Group the data by </w:t>
       </w:r>
       <w:r>
         <w:rPr>
@@ -346,7 +420,57 @@
           <w:sz w:val="28"/>
           <w:szCs w:val="28"/>
         </w:rPr>
-        <w:t xml:space="preserve"> Group the data by zip code and count the total number of houses in each zip code. Display the zip codes with the top 10 highest counts.</w:t>
+        <w:t>parking</w:t>
+      </w:r>
+      <w:r>
+        <w:rPr>
+          <w:rFonts w:cstheme="minorHAnsi"/>
+          <w:sz w:val="28"/>
+          <w:szCs w:val="28"/>
+        </w:rPr>
+        <w:t xml:space="preserve"> and count the total number of houses in each </w:t>
+      </w:r>
+      <w:r>
+        <w:rPr>
+          <w:rFonts w:cstheme="minorHAnsi"/>
+          <w:sz w:val="28"/>
+          <w:szCs w:val="28"/>
+        </w:rPr>
+        <w:t>number of parking</w:t>
+      </w:r>
+      <w:r>
+        <w:rPr>
+          <w:rFonts w:cstheme="minorHAnsi"/>
+          <w:sz w:val="28"/>
+          <w:szCs w:val="28"/>
+        </w:rPr>
+        <w:t xml:space="preserve">. </w:t>
+      </w:r>
+      <w:r>
+        <w:rPr>
+          <w:rFonts w:cstheme="minorHAnsi"/>
+          <w:sz w:val="28"/>
+          <w:szCs w:val="28"/>
+        </w:rPr>
+        <w:t xml:space="preserve">Also sort in </w:t>
+      </w:r>
+      <w:proofErr w:type="spellStart"/>
+      <w:r>
+        <w:rPr>
+          <w:rFonts w:cstheme="minorHAnsi"/>
+          <w:sz w:val="28"/>
+          <w:szCs w:val="28"/>
+        </w:rPr>
+        <w:t>acsending</w:t>
+      </w:r>
+      <w:proofErr w:type="spellEnd"/>
+      <w:r>
+        <w:rPr>
+          <w:rFonts w:cstheme="minorHAnsi"/>
+          <w:sz w:val="28"/>
+          <w:szCs w:val="28"/>
+        </w:rPr>
+        <w:t xml:space="preserve"> order.</w:t>
       </w:r>
     </w:p>
     <w:p>
@@ -364,15 +488,7 @@
           <w:szCs w:val="28"/>
         </w:rPr>
         <w:lastRenderedPageBreak/>
-        <w:t>Q6.</w:t>
-      </w:r>
-      <w:r>
-        <w:rPr>
-          <w:rFonts w:cstheme="minorHAnsi"/>
-          <w:sz w:val="28"/>
-          <w:szCs w:val="28"/>
-        </w:rPr>
-        <w:t xml:space="preserve">  Write a program to group houses based on the number of bathrooms and find the minimum, maximum, and average area (square feet) for each bathroom group. Display the results sorted by the number of bathrooms.</w:t>
+        <w:t xml:space="preserve">Q6.  Write a program to group houses based on the number of bathrooms and find the minimum, maximum, and average area (square feet) for each bathroom group. </w:t>
       </w:r>
     </w:p>
     <w:p>
@@ -398,15 +514,25 @@
           <w:sz w:val="28"/>
           <w:szCs w:val="28"/>
         </w:rPr>
-        <w:t>Q7.</w:t>
+        <w:t xml:space="preserve">Q7. Perform all the attributes and methods of pandas </w:t>
       </w:r>
+      <w:proofErr w:type="spellStart"/>
       <w:r>
         <w:rPr>
           <w:rFonts w:cstheme="minorHAnsi"/>
           <w:sz w:val="28"/>
           <w:szCs w:val="28"/>
         </w:rPr>
-        <w:t xml:space="preserve">  For houses built after the year 2000, calculate the average and maximum price grouped by the number of bedrooms. Display the result with each bedroom count.</w:t>
+        <w:t>groupby</w:t>
+      </w:r>
+      <w:proofErr w:type="spellEnd"/>
+      <w:r>
+        <w:rPr>
+          <w:rFonts w:cstheme="minorHAnsi"/>
+          <w:sz w:val="28"/>
+          <w:szCs w:val="28"/>
+        </w:rPr>
+        <w:t xml:space="preserve"> object on this dataset which are discussed in class and analyse the data.</w:t>
       </w:r>
     </w:p>
     <w:p>
@@ -422,26 +548,64 @@
       <w:pPr>
         <w:rPr>
           <w:rFonts w:cstheme="minorHAnsi"/>
+          <w:sz w:val="28"/>
+          <w:szCs w:val="28"/>
+        </w:rPr>
+      </w:pPr>
+      <w:r>
+        <w:rPr>
+          <w:rFonts w:cstheme="minorHAnsi"/>
+          <w:sz w:val="28"/>
+          <w:szCs w:val="28"/>
+        </w:rPr>
+        <w:t xml:space="preserve">Q8. Write a python program which display the name and data of the individual groups and performing </w:t>
+      </w:r>
+      <w:proofErr w:type="spellStart"/>
+      <w:r>
+        <w:rPr>
+          <w:rFonts w:cstheme="minorHAnsi"/>
+          <w:sz w:val="28"/>
+          <w:szCs w:val="28"/>
+        </w:rPr>
+        <w:t>groupby</w:t>
+      </w:r>
+      <w:proofErr w:type="spellEnd"/>
+      <w:r>
+        <w:rPr>
+          <w:rFonts w:cstheme="minorHAnsi"/>
+          <w:sz w:val="28"/>
+          <w:szCs w:val="28"/>
+        </w:rPr>
+        <w:t xml:space="preserve"> on </w:t>
+      </w:r>
+      <w:proofErr w:type="spellStart"/>
+      <w:r>
+        <w:rPr>
+          <w:rFonts w:cstheme="minorHAnsi"/>
+          <w:sz w:val="28"/>
+          <w:szCs w:val="28"/>
+        </w:rPr>
+        <w:t>furnishingstatus</w:t>
+      </w:r>
+      <w:proofErr w:type="spellEnd"/>
+      <w:r>
+        <w:rPr>
+          <w:rFonts w:cstheme="minorHAnsi"/>
+          <w:sz w:val="28"/>
+          <w:szCs w:val="28"/>
+        </w:rPr>
+        <w:t xml:space="preserve"> column of the dataset.</w:t>
+      </w:r>
+    </w:p>
+    <w:p>
+      <w:pPr>
+        <w:rPr>
+          <w:rFonts w:cstheme="minorHAnsi"/>
           <w:sz w:val="32"/>
           <w:szCs w:val="32"/>
-        </w:rPr>
-      </w:pPr>
-      <w:r>
-        <w:rPr>
-          <w:rFonts w:cstheme="minorHAnsi"/>
-          <w:sz w:val="28"/>
-          <w:szCs w:val="28"/>
-        </w:rPr>
-        <w:t>Q8.</w:t>
-      </w:r>
-      <w:r>
-        <w:rPr>
-          <w:rFonts w:cstheme="minorHAnsi"/>
-          <w:sz w:val="28"/>
-          <w:szCs w:val="28"/>
-        </w:rPr>
-        <w:t xml:space="preserve">  Calculate the average number of floors for houses located near water. Group by waterfront status and display the average number of floors for each group.</w:t>
-      </w:r>
+          <w:lang w:val="en-US"/>
+        </w:rPr>
+      </w:pPr>
     </w:p>
     <w:p>
       <w:pPr>

</xml_diff>

<commit_message>
Changed name of pandas solution file and added docx file of pandas assignement 5
</commit_message>
<xml_diff>
--- a/Assignments/3. Applied Python/DOCs/2.4 RICR - Pandas Dataframe assignment 4.docx
+++ b/Assignments/3. Applied Python/DOCs/2.4 RICR - Pandas Dataframe assignment 4.docx
@@ -11,6 +11,7 @@
           <w:sz w:val="56"/>
           <w:szCs w:val="56"/>
           <w:u w:val="single"/>
+          <w:lang w:val="en-US"/>
         </w:rPr>
       </w:pPr>
       <w:r>
@@ -20,8 +21,20 @@
           <w:sz w:val="56"/>
           <w:szCs w:val="56"/>
           <w:u w:val="single"/>
-        </w:rPr>
-        <w:t>Pandas Assignment 4</w:t>
+          <w:lang w:val="en-US"/>
+        </w:rPr>
+        <w:t xml:space="preserve">Pandas Assignment </w:t>
+      </w:r>
+      <w:r>
+        <w:rPr>
+          <w:rFonts w:cstheme="minorHAnsi"/>
+          <w:color w:val="1F4E79" w:themeColor="accent1" w:themeShade="80"/>
+          <w:sz w:val="56"/>
+          <w:szCs w:val="56"/>
+          <w:u w:val="single"/>
+          <w:lang w:val="en-US"/>
+        </w:rPr>
+        <w:t>5</w:t>
       </w:r>
     </w:p>
     <w:p>
@@ -30,42 +43,48 @@
         <w:rPr>
           <w:rFonts w:cstheme="minorHAnsi"/>
           <w:color w:val="C45911" w:themeColor="accent2" w:themeShade="BF"/>
-          <w:sz w:val="48"/>
-          <w:szCs w:val="48"/>
+          <w:sz w:val="40"/>
+          <w:szCs w:val="40"/>
           <w:u w:val="single"/>
-        </w:rPr>
-      </w:pPr>
+          <w:lang w:val="en-US"/>
+        </w:rPr>
+      </w:pPr>
+      <w:proofErr w:type="gramStart"/>
       <w:r>
         <w:rPr>
           <w:rFonts w:cstheme="minorHAnsi"/>
           <w:color w:val="C45911" w:themeColor="accent2" w:themeShade="BF"/>
-          <w:sz w:val="48"/>
-          <w:szCs w:val="48"/>
+          <w:sz w:val="40"/>
+          <w:szCs w:val="40"/>
           <w:u w:val="single"/>
-        </w:rPr>
-        <w:t>(</w:t>
+          <w:lang w:val="en-US"/>
+        </w:rPr>
+        <w:t xml:space="preserve">( </w:t>
       </w:r>
       <w:proofErr w:type="spellStart"/>
       <w:r>
         <w:rPr>
           <w:rFonts w:cstheme="minorHAnsi"/>
           <w:color w:val="C45911" w:themeColor="accent2" w:themeShade="BF"/>
-          <w:sz w:val="48"/>
-          <w:szCs w:val="48"/>
+          <w:sz w:val="40"/>
+          <w:szCs w:val="40"/>
           <w:u w:val="single"/>
-        </w:rPr>
-        <w:t>Groupby</w:t>
+          <w:lang w:val="en-US"/>
+        </w:rPr>
+        <w:t>DataFrame</w:t>
       </w:r>
       <w:proofErr w:type="spellEnd"/>
+      <w:proofErr w:type="gramEnd"/>
       <w:r>
         <w:rPr>
           <w:rFonts w:cstheme="minorHAnsi"/>
           <w:color w:val="C45911" w:themeColor="accent2" w:themeShade="BF"/>
-          <w:sz w:val="48"/>
-          <w:szCs w:val="48"/>
+          <w:sz w:val="40"/>
+          <w:szCs w:val="40"/>
           <w:u w:val="single"/>
-        </w:rPr>
-        <w:t>)</w:t>
+          <w:lang w:val="en-US"/>
+        </w:rPr>
+        <w:t xml:space="preserve"> )</w:t>
       </w:r>
     </w:p>
     <w:p>
@@ -74,9 +93,10 @@
         <w:rPr>
           <w:rFonts w:cstheme="minorHAnsi"/>
           <w:color w:val="C45911" w:themeColor="accent2" w:themeShade="BF"/>
-          <w:sz w:val="44"/>
-          <w:szCs w:val="44"/>
+          <w:sz w:val="40"/>
+          <w:szCs w:val="40"/>
           <w:u w:val="single"/>
+          <w:lang w:val="en-US"/>
         </w:rPr>
       </w:pPr>
     </w:p>
@@ -84,19 +104,37 @@
       <w:pPr>
         <w:rPr>
           <w:rFonts w:cstheme="minorHAnsi"/>
-          <w:sz w:val="36"/>
-          <w:szCs w:val="36"/>
-          <w:u w:val="single"/>
+          <w:sz w:val="32"/>
+          <w:szCs w:val="32"/>
+          <w:lang w:val="en-US"/>
         </w:rPr>
       </w:pPr>
       <w:r>
         <w:rPr>
           <w:rFonts w:cstheme="minorHAnsi"/>
-          <w:sz w:val="36"/>
-          <w:szCs w:val="36"/>
-          <w:u w:val="single"/>
-        </w:rPr>
-        <w:t>Note: Case study -&gt; 3 (Housing Data)</w:t>
+          <w:sz w:val="32"/>
+          <w:szCs w:val="32"/>
+          <w:lang w:val="en-US"/>
+        </w:rPr>
+        <w:t xml:space="preserve">Note: Case Study </w:t>
+      </w:r>
+      <w:r>
+        <w:rPr>
+          <w:rFonts w:cstheme="minorHAnsi"/>
+          <w:sz w:val="32"/>
+          <w:szCs w:val="32"/>
+          <w:lang w:val="en-US"/>
+        </w:rPr>
+        <w:t>4</w:t>
+      </w:r>
+      <w:r>
+        <w:rPr>
+          <w:rFonts w:cstheme="minorHAnsi"/>
+          <w:sz w:val="32"/>
+          <w:szCs w:val="32"/>
+          <w:lang w:val="en-US"/>
+        </w:rPr>
+        <w:t xml:space="preserve"> -&gt; Housing price Dataset.</w:t>
       </w:r>
     </w:p>
     <w:p>
@@ -106,6 +144,7 @@
           <w:color w:val="833C0B" w:themeColor="accent2" w:themeShade="80"/>
           <w:sz w:val="32"/>
           <w:szCs w:val="32"/>
+          <w:lang w:val="en-US"/>
         </w:rPr>
       </w:pPr>
       <w:r>
@@ -114,18 +153,40 @@
           <w:color w:val="833C0B" w:themeColor="accent2" w:themeShade="80"/>
           <w:sz w:val="32"/>
           <w:szCs w:val="32"/>
-        </w:rPr>
-        <w:t xml:space="preserve">Dataset: </w:t>
+          <w:lang w:val="en-US"/>
+        </w:rPr>
+        <w:t>Data</w:t>
+      </w:r>
+      <w:r>
+        <w:rPr>
+          <w:rFonts w:cstheme="minorHAnsi"/>
+          <w:color w:val="833C0B" w:themeColor="accent2" w:themeShade="80"/>
+          <w:sz w:val="32"/>
+          <w:szCs w:val="32"/>
+          <w:lang w:val="en-US"/>
+        </w:rPr>
+        <w:t>s</w:t>
+      </w:r>
+      <w:r>
+        <w:rPr>
+          <w:rFonts w:cstheme="minorHAnsi"/>
+          <w:color w:val="833C0B" w:themeColor="accent2" w:themeShade="80"/>
+          <w:sz w:val="32"/>
+          <w:szCs w:val="32"/>
+          <w:lang w:val="en-US"/>
+        </w:rPr>
+        <w:t>et link:</w:t>
       </w:r>
     </w:p>
     <w:p>
       <w:pPr>
+        <w:ind w:firstLine="720"/>
         <w:jc w:val="center"/>
         <w:rPr>
-          <w:rStyle w:val="Hyperlink"/>
           <w:rFonts w:cstheme="minorHAnsi"/>
           <w:sz w:val="28"/>
           <w:szCs w:val="28"/>
+          <w:u w:val="single"/>
           <w:lang w:val="en-US"/>
         </w:rPr>
       </w:pPr>
@@ -144,11 +205,15 @@
     </w:p>
     <w:p>
       <w:pPr>
+        <w:ind w:firstLine="720"/>
         <w:jc w:val="center"/>
         <w:rPr>
           <w:rFonts w:cstheme="minorHAnsi"/>
-          <w:sz w:val="32"/>
-          <w:szCs w:val="32"/>
+          <w:color w:val="833C0B" w:themeColor="accent2" w:themeShade="80"/>
+          <w:sz w:val="32"/>
+          <w:szCs w:val="32"/>
+          <w:u w:val="single"/>
+          <w:lang w:val="en-US"/>
         </w:rPr>
       </w:pPr>
     </w:p>
@@ -156,25 +221,34 @@
       <w:pPr>
         <w:rPr>
           <w:rFonts w:cstheme="minorHAnsi"/>
-          <w:sz w:val="28"/>
-          <w:szCs w:val="28"/>
+          <w:sz w:val="32"/>
+          <w:szCs w:val="32"/>
         </w:rPr>
       </w:pPr>
       <w:r>
         <w:rPr>
           <w:rFonts w:cstheme="minorHAnsi"/>
-          <w:sz w:val="28"/>
-          <w:szCs w:val="28"/>
-        </w:rPr>
-        <w:t>Q1.  Write a program to find the average price of houses grouped by the number of bedrooms. Display the result in descending order of average price.</w:t>
+          <w:sz w:val="32"/>
+          <w:szCs w:val="32"/>
+        </w:rPr>
+        <w:t xml:space="preserve">Q1. </w:t>
+      </w:r>
+      <w:r>
+        <w:rPr>
+          <w:rFonts w:cstheme="minorHAnsi"/>
+          <w:sz w:val="32"/>
+          <w:szCs w:val="32"/>
+        </w:rPr>
+        <w:t>What is the average price of houses based on the number of bedrooms they have?</w:t>
       </w:r>
     </w:p>
     <w:p>
       <w:pPr>
-        <w:rPr>
-          <w:rFonts w:cstheme="minorHAnsi"/>
-          <w:sz w:val="28"/>
-          <w:szCs w:val="28"/>
+        <w:ind w:left="360"/>
+        <w:rPr>
+          <w:rFonts w:cstheme="minorHAnsi"/>
+          <w:sz w:val="32"/>
+          <w:szCs w:val="32"/>
         </w:rPr>
       </w:pPr>
     </w:p>
@@ -182,57 +256,33 @@
       <w:pPr>
         <w:rPr>
           <w:rFonts w:cstheme="minorHAnsi"/>
-          <w:sz w:val="28"/>
-          <w:szCs w:val="28"/>
+          <w:sz w:val="32"/>
+          <w:szCs w:val="32"/>
         </w:rPr>
       </w:pPr>
       <w:r>
         <w:rPr>
           <w:rFonts w:cstheme="minorHAnsi"/>
-          <w:sz w:val="28"/>
-          <w:szCs w:val="28"/>
-        </w:rPr>
-        <w:t xml:space="preserve">Q2. Create a program to calculate the total area of houses grouped by </w:t>
+          <w:sz w:val="32"/>
+          <w:szCs w:val="32"/>
+        </w:rPr>
+        <w:t xml:space="preserve">Q2. </w:t>
       </w:r>
       <w:r>
         <w:rPr>
           <w:rFonts w:cstheme="minorHAnsi"/>
-          <w:sz w:val="28"/>
-          <w:szCs w:val="28"/>
-        </w:rPr>
-        <w:t>stories</w:t>
-      </w:r>
-      <w:r>
-        <w:rPr>
-          <w:rFonts w:cstheme="minorHAnsi"/>
-          <w:sz w:val="28"/>
-          <w:szCs w:val="28"/>
-        </w:rPr>
-        <w:t xml:space="preserve">. Display only the top </w:t>
-      </w:r>
-      <w:r>
-        <w:rPr>
-          <w:rFonts w:cstheme="minorHAnsi"/>
-          <w:sz w:val="28"/>
-          <w:szCs w:val="28"/>
-        </w:rPr>
-        <w:t>2</w:t>
-      </w:r>
-      <w:r>
-        <w:rPr>
-          <w:rFonts w:cstheme="minorHAnsi"/>
-          <w:sz w:val="28"/>
-          <w:szCs w:val="28"/>
-        </w:rPr>
-        <w:t xml:space="preserve"> with the largest total area.</w:t>
+          <w:sz w:val="32"/>
+          <w:szCs w:val="32"/>
+        </w:rPr>
+        <w:t>Count the number of houses that are located in each unique zip code.</w:t>
       </w:r>
     </w:p>
     <w:p>
       <w:pPr>
         <w:rPr>
           <w:rFonts w:cstheme="minorHAnsi"/>
-          <w:sz w:val="28"/>
-          <w:szCs w:val="28"/>
+          <w:sz w:val="32"/>
+          <w:szCs w:val="32"/>
         </w:rPr>
       </w:pPr>
     </w:p>
@@ -240,124 +290,66 @@
       <w:pPr>
         <w:rPr>
           <w:rFonts w:cstheme="minorHAnsi"/>
-          <w:sz w:val="28"/>
-          <w:szCs w:val="28"/>
+          <w:sz w:val="32"/>
+          <w:szCs w:val="32"/>
         </w:rPr>
       </w:pPr>
       <w:r>
         <w:rPr>
           <w:rFonts w:cstheme="minorHAnsi"/>
-          <w:sz w:val="28"/>
-          <w:szCs w:val="28"/>
-        </w:rPr>
-        <w:t xml:space="preserve">Q3.  Determine the </w:t>
+          <w:sz w:val="32"/>
+          <w:szCs w:val="32"/>
+        </w:rPr>
+        <w:t xml:space="preserve">Q3. </w:t>
       </w:r>
       <w:r>
         <w:rPr>
           <w:rFonts w:cstheme="minorHAnsi"/>
-          <w:sz w:val="28"/>
-          <w:szCs w:val="28"/>
-        </w:rPr>
-        <w:t>maximum</w:t>
+          <w:sz w:val="32"/>
+          <w:szCs w:val="32"/>
+        </w:rPr>
+        <w:t>Calculate the percentage of houses in the dataset that are located near water.</w:t>
+      </w:r>
+    </w:p>
+    <w:p>
+      <w:pPr>
+        <w:rPr>
+          <w:rFonts w:cstheme="minorHAnsi"/>
+          <w:sz w:val="32"/>
+          <w:szCs w:val="32"/>
+        </w:rPr>
+      </w:pPr>
+    </w:p>
+    <w:p>
+      <w:pPr>
+        <w:rPr>
+          <w:rFonts w:cstheme="minorHAnsi"/>
+          <w:sz w:val="32"/>
+          <w:szCs w:val="32"/>
+        </w:rPr>
+      </w:pPr>
+      <w:r>
+        <w:rPr>
+          <w:rFonts w:cstheme="minorHAnsi"/>
+          <w:sz w:val="32"/>
+          <w:szCs w:val="32"/>
+        </w:rPr>
+        <w:t xml:space="preserve">Q4. </w:t>
       </w:r>
       <w:r>
         <w:rPr>
           <w:rFonts w:cstheme="minorHAnsi"/>
-          <w:sz w:val="28"/>
-          <w:szCs w:val="28"/>
-        </w:rPr>
-        <w:t xml:space="preserve"> price of houses based on whether they </w:t>
-      </w:r>
-      <w:r>
-        <w:rPr>
-          <w:rFonts w:cstheme="minorHAnsi"/>
-          <w:sz w:val="28"/>
-          <w:szCs w:val="28"/>
-        </w:rPr>
-        <w:t xml:space="preserve">have </w:t>
+          <w:sz w:val="32"/>
+          <w:szCs w:val="32"/>
+        </w:rPr>
+        <w:t>Create a new column called '</w:t>
       </w:r>
       <w:proofErr w:type="spellStart"/>
       <w:r>
         <w:rPr>
           <w:rFonts w:cstheme="minorHAnsi"/>
-          <w:sz w:val="28"/>
-          <w:szCs w:val="28"/>
-        </w:rPr>
-        <w:t>hotwaterheating</w:t>
-      </w:r>
-      <w:proofErr w:type="spellEnd"/>
-      <w:r>
-        <w:rPr>
-          <w:rFonts w:cstheme="minorHAnsi"/>
-          <w:sz w:val="28"/>
-          <w:szCs w:val="28"/>
-        </w:rPr>
-        <w:t xml:space="preserve"> or not. </w:t>
-      </w:r>
-      <w:r>
-        <w:rPr>
-          <w:rFonts w:cstheme="minorHAnsi"/>
-          <w:sz w:val="28"/>
-          <w:szCs w:val="28"/>
-        </w:rPr>
-        <w:t>Also d</w:t>
-      </w:r>
-      <w:r>
-        <w:rPr>
-          <w:rFonts w:cstheme="minorHAnsi"/>
-          <w:sz w:val="28"/>
-          <w:szCs w:val="28"/>
-        </w:rPr>
-        <w:t>isplay the</w:t>
-      </w:r>
-      <w:r>
-        <w:rPr>
-          <w:rFonts w:cstheme="minorHAnsi"/>
-          <w:sz w:val="28"/>
-          <w:szCs w:val="28"/>
-        </w:rPr>
-        <w:t xml:space="preserve"> data of both rows</w:t>
-      </w:r>
-      <w:r>
-        <w:rPr>
-          <w:rFonts w:cstheme="minorHAnsi"/>
-          <w:sz w:val="28"/>
-          <w:szCs w:val="28"/>
-        </w:rPr>
-        <w:t>.</w:t>
-      </w:r>
-    </w:p>
-    <w:p>
-      <w:pPr>
-        <w:rPr>
-          <w:rFonts w:cstheme="minorHAnsi"/>
-          <w:sz w:val="28"/>
-          <w:szCs w:val="28"/>
-        </w:rPr>
-      </w:pPr>
-    </w:p>
-    <w:p>
-      <w:pPr>
-        <w:rPr>
-          <w:rFonts w:cstheme="minorHAnsi"/>
-          <w:sz w:val="28"/>
-          <w:szCs w:val="28"/>
-        </w:rPr>
-      </w:pPr>
-      <w:r>
-        <w:rPr>
-          <w:rFonts w:cstheme="minorHAnsi"/>
-          <w:sz w:val="28"/>
-          <w:szCs w:val="28"/>
-        </w:rPr>
-        <w:t xml:space="preserve">Q4.  Add a column named </w:t>
-      </w:r>
-      <w:proofErr w:type="spellStart"/>
-      <w:r>
-        <w:rPr>
-          <w:rFonts w:cstheme="minorHAnsi"/>
-          <w:sz w:val="28"/>
-          <w:szCs w:val="28"/>
+          <w:sz w:val="32"/>
+          <w:szCs w:val="32"/>
         </w:rPr>
         <w:t>PricePerSqFt</w:t>
       </w:r>
@@ -365,17 +357,326 @@
       <w:r>
         <w:rPr>
           <w:rFonts w:cstheme="minorHAnsi"/>
-          <w:sz w:val="28"/>
-          <w:szCs w:val="28"/>
-        </w:rPr>
-        <w:t xml:space="preserve"> to calculate the price per square foot for each house. Group the dataset by the number of floors and find the average </w:t>
+          <w:sz w:val="32"/>
+          <w:szCs w:val="32"/>
+        </w:rPr>
+        <w:t>' that calculates the price per square foot of each house.</w:t>
+      </w:r>
+    </w:p>
+    <w:p>
+      <w:pPr>
+        <w:rPr>
+          <w:rFonts w:cstheme="minorHAnsi"/>
+          <w:sz w:val="32"/>
+          <w:szCs w:val="32"/>
+        </w:rPr>
+      </w:pPr>
+    </w:p>
+    <w:p>
+      <w:pPr>
+        <w:rPr>
+          <w:rFonts w:cstheme="minorHAnsi"/>
+          <w:sz w:val="32"/>
+          <w:szCs w:val="32"/>
+        </w:rPr>
+      </w:pPr>
+      <w:r>
+        <w:rPr>
+          <w:rFonts w:cstheme="minorHAnsi"/>
+          <w:sz w:val="32"/>
+          <w:szCs w:val="32"/>
+        </w:rPr>
+        <w:t xml:space="preserve">Q5. </w:t>
+      </w:r>
+      <w:r>
+        <w:rPr>
+          <w:rFonts w:cstheme="minorHAnsi"/>
+          <w:sz w:val="32"/>
+          <w:szCs w:val="32"/>
+        </w:rPr>
+        <w:t>What is the minimum, maximum, and average area (square feet) of houses with more than 3 bathrooms?</w:t>
+      </w:r>
+    </w:p>
+    <w:p>
+      <w:pPr>
+        <w:rPr>
+          <w:rFonts w:cstheme="minorHAnsi"/>
+          <w:sz w:val="32"/>
+          <w:szCs w:val="32"/>
+        </w:rPr>
+      </w:pPr>
+    </w:p>
+    <w:p>
+      <w:pPr>
+        <w:rPr>
+          <w:rFonts w:cstheme="minorHAnsi"/>
+          <w:sz w:val="32"/>
+          <w:szCs w:val="32"/>
+        </w:rPr>
+      </w:pPr>
+      <w:r>
+        <w:rPr>
+          <w:rFonts w:cstheme="minorHAnsi"/>
+          <w:sz w:val="32"/>
+          <w:szCs w:val="32"/>
+        </w:rPr>
+        <w:lastRenderedPageBreak/>
+        <w:t xml:space="preserve">Q6. </w:t>
+      </w:r>
+      <w:r>
+        <w:rPr>
+          <w:rFonts w:cstheme="minorHAnsi"/>
+          <w:sz w:val="32"/>
+          <w:szCs w:val="32"/>
+        </w:rPr>
+        <w:t>Identify houses that have a price above $500,000 but with an area (in square feet) below 2000. List the top 10 results by price in descending order.</w:t>
+      </w:r>
+    </w:p>
+    <w:p>
+      <w:pPr>
+        <w:rPr>
+          <w:rFonts w:cstheme="minorHAnsi"/>
+          <w:sz w:val="32"/>
+          <w:szCs w:val="32"/>
+        </w:rPr>
+      </w:pPr>
+    </w:p>
+    <w:p>
+      <w:pPr>
+        <w:rPr>
+          <w:rFonts w:cstheme="minorHAnsi"/>
+          <w:sz w:val="32"/>
+          <w:szCs w:val="32"/>
+        </w:rPr>
+      </w:pPr>
+      <w:r>
+        <w:rPr>
+          <w:rFonts w:cstheme="minorHAnsi"/>
+          <w:sz w:val="32"/>
+          <w:szCs w:val="32"/>
+        </w:rPr>
+        <w:t xml:space="preserve">Q7. </w:t>
+      </w:r>
+      <w:r>
+        <w:rPr>
+          <w:rFonts w:cstheme="minorHAnsi"/>
+          <w:sz w:val="32"/>
+          <w:szCs w:val="32"/>
+        </w:rPr>
+        <w:t>Find the top 5 most expensive houses located near water. Display their location, price, and waterfront status.</w:t>
+      </w:r>
+    </w:p>
+    <w:p>
+      <w:pPr>
+        <w:rPr>
+          <w:rFonts w:cstheme="minorHAnsi"/>
+          <w:sz w:val="32"/>
+          <w:szCs w:val="32"/>
+        </w:rPr>
+      </w:pPr>
+    </w:p>
+    <w:p>
+      <w:pPr>
+        <w:rPr>
+          <w:rFonts w:cstheme="minorHAnsi"/>
+          <w:sz w:val="32"/>
+          <w:szCs w:val="32"/>
+        </w:rPr>
+      </w:pPr>
+      <w:r>
+        <w:rPr>
+          <w:rFonts w:cstheme="minorHAnsi"/>
+          <w:sz w:val="32"/>
+          <w:szCs w:val="32"/>
+        </w:rPr>
+        <w:t xml:space="preserve">Q8. </w:t>
+      </w:r>
+      <w:r>
+        <w:rPr>
+          <w:rFonts w:cstheme="minorHAnsi"/>
+          <w:sz w:val="32"/>
+          <w:szCs w:val="32"/>
+        </w:rPr>
+        <w:t>What is the average price of houses in each zip code? Sort the results in descending order of average price.</w:t>
+      </w:r>
+    </w:p>
+    <w:p>
+      <w:pPr>
+        <w:ind w:left="360"/>
+        <w:rPr>
+          <w:rFonts w:cstheme="minorHAnsi"/>
+          <w:sz w:val="32"/>
+          <w:szCs w:val="32"/>
+        </w:rPr>
+      </w:pPr>
+    </w:p>
+    <w:p>
+      <w:pPr>
+        <w:rPr>
+          <w:rFonts w:cstheme="minorHAnsi"/>
+          <w:sz w:val="32"/>
+          <w:szCs w:val="32"/>
+        </w:rPr>
+      </w:pPr>
+      <w:r>
+        <w:rPr>
+          <w:rFonts w:cstheme="minorHAnsi"/>
+          <w:sz w:val="32"/>
+          <w:szCs w:val="32"/>
+        </w:rPr>
+        <w:t xml:space="preserve">Q9. </w:t>
+      </w:r>
+      <w:r>
+        <w:rPr>
+          <w:rFonts w:cstheme="minorHAnsi"/>
+          <w:sz w:val="32"/>
+          <w:szCs w:val="32"/>
+        </w:rPr>
+        <w:t>Display houses with more than 4 bedrooms but an area of less than 3000 square feet. List the top 5 results by price.</w:t>
+      </w:r>
+    </w:p>
+    <w:p>
+      <w:pPr>
+        <w:rPr>
+          <w:rFonts w:cstheme="minorHAnsi"/>
+          <w:sz w:val="32"/>
+          <w:szCs w:val="32"/>
+        </w:rPr>
+      </w:pPr>
+    </w:p>
+    <w:p>
+      <w:pPr>
+        <w:rPr>
+          <w:rFonts w:cstheme="minorHAnsi"/>
+          <w:sz w:val="32"/>
+          <w:szCs w:val="32"/>
+        </w:rPr>
+      </w:pPr>
+      <w:r>
+        <w:rPr>
+          <w:rFonts w:cstheme="minorHAnsi"/>
+          <w:sz w:val="32"/>
+          <w:szCs w:val="32"/>
+        </w:rPr>
+        <w:t xml:space="preserve">Q10. </w:t>
+      </w:r>
+      <w:r>
+        <w:rPr>
+          <w:rFonts w:cstheme="minorHAnsi"/>
+          <w:sz w:val="32"/>
+          <w:szCs w:val="32"/>
+        </w:rPr>
+        <w:t>Find the top 5 zip codes with the highest average area per house. For each of these zip codes, display the average price and the total number of houses.</w:t>
+      </w:r>
+    </w:p>
+    <w:p>
+      <w:pPr>
+        <w:rPr>
+          <w:rFonts w:cstheme="minorHAnsi"/>
+          <w:sz w:val="32"/>
+          <w:szCs w:val="32"/>
+        </w:rPr>
+      </w:pPr>
+    </w:p>
+    <w:p>
+      <w:pPr>
+        <w:rPr>
+          <w:rFonts w:cstheme="minorHAnsi"/>
+          <w:sz w:val="32"/>
+          <w:szCs w:val="32"/>
+        </w:rPr>
+      </w:pPr>
+      <w:r>
+        <w:rPr>
+          <w:rFonts w:cstheme="minorHAnsi"/>
+          <w:sz w:val="32"/>
+          <w:szCs w:val="32"/>
+        </w:rPr>
+        <w:t xml:space="preserve">Q11. </w:t>
+      </w:r>
+      <w:r>
+        <w:rPr>
+          <w:rFonts w:cstheme="minorHAnsi"/>
+          <w:sz w:val="32"/>
+          <w:szCs w:val="32"/>
+        </w:rPr>
+        <w:t>For houses located near water, calculate the average number of floors.</w:t>
+      </w:r>
+    </w:p>
+    <w:p>
+      <w:pPr>
+        <w:rPr>
+          <w:rFonts w:cstheme="minorHAnsi"/>
+          <w:sz w:val="32"/>
+          <w:szCs w:val="32"/>
+        </w:rPr>
+      </w:pPr>
+    </w:p>
+    <w:p>
+      <w:pPr>
+        <w:rPr>
+          <w:rFonts w:cstheme="minorHAnsi"/>
+          <w:sz w:val="32"/>
+          <w:szCs w:val="32"/>
+        </w:rPr>
+      </w:pPr>
+      <w:r>
+        <w:rPr>
+          <w:rFonts w:cstheme="minorHAnsi"/>
+          <w:sz w:val="32"/>
+          <w:szCs w:val="32"/>
+        </w:rPr>
+        <w:t xml:space="preserve">Q12. </w:t>
+      </w:r>
+      <w:r>
+        <w:rPr>
+          <w:rFonts w:cstheme="minorHAnsi"/>
+          <w:sz w:val="32"/>
+          <w:szCs w:val="32"/>
+        </w:rPr>
+        <w:t>Identify houses built before 1980 that have a price above the average price of all houses in the dataset. List the top 10 results sorted by price.</w:t>
+      </w:r>
+    </w:p>
+    <w:p>
+      <w:pPr>
+        <w:rPr>
+          <w:rFonts w:cstheme="minorHAnsi"/>
+          <w:sz w:val="32"/>
+          <w:szCs w:val="32"/>
+        </w:rPr>
+      </w:pPr>
+    </w:p>
+    <w:p>
+      <w:pPr>
+        <w:rPr>
+          <w:rFonts w:cstheme="minorHAnsi"/>
+          <w:sz w:val="32"/>
+          <w:szCs w:val="32"/>
+        </w:rPr>
+      </w:pPr>
+      <w:r>
+        <w:rPr>
+          <w:rFonts w:cstheme="minorHAnsi"/>
+          <w:sz w:val="32"/>
+          <w:szCs w:val="32"/>
+        </w:rPr>
+        <w:lastRenderedPageBreak/>
+        <w:t xml:space="preserve">Q13. </w:t>
+      </w:r>
+      <w:r>
+        <w:rPr>
+          <w:rFonts w:cstheme="minorHAnsi"/>
+          <w:sz w:val="32"/>
+          <w:szCs w:val="32"/>
+        </w:rPr>
+        <w:t>For each unique number of bedrooms, calculate the minimum, maximum, and average price per square foot ('</w:t>
       </w:r>
       <w:proofErr w:type="spellStart"/>
       <w:r>
         <w:rPr>
           <w:rFonts w:cstheme="minorHAnsi"/>
-          <w:sz w:val="28"/>
-          <w:szCs w:val="28"/>
+          <w:sz w:val="32"/>
+          <w:szCs w:val="32"/>
         </w:rPr>
         <w:t>PricePerSqFt</w:t>
       </w:r>
@@ -383,18 +684,18 @@
       <w:r>
         <w:rPr>
           <w:rFonts w:cstheme="minorHAnsi"/>
-          <w:sz w:val="28"/>
-          <w:szCs w:val="28"/>
-        </w:rPr>
-        <w:t xml:space="preserve"> for each group.</w:t>
+          <w:sz w:val="32"/>
+          <w:szCs w:val="32"/>
+        </w:rPr>
+        <w:t>') of houses with that number of bedrooms. Sort the results by the number of bedrooms in ascending order.</w:t>
       </w:r>
     </w:p>
     <w:p>
       <w:pPr>
         <w:rPr>
           <w:rFonts w:cstheme="minorHAnsi"/>
-          <w:sz w:val="28"/>
-          <w:szCs w:val="28"/>
+          <w:sz w:val="32"/>
+          <w:szCs w:val="32"/>
         </w:rPr>
       </w:pPr>
     </w:p>
@@ -402,210 +703,132 @@
       <w:pPr>
         <w:rPr>
           <w:rFonts w:cstheme="minorHAnsi"/>
-          <w:sz w:val="28"/>
-          <w:szCs w:val="28"/>
+          <w:sz w:val="32"/>
+          <w:szCs w:val="32"/>
         </w:rPr>
       </w:pPr>
       <w:r>
         <w:rPr>
           <w:rFonts w:cstheme="minorHAnsi"/>
-          <w:sz w:val="28"/>
-          <w:szCs w:val="28"/>
-        </w:rPr>
-        <w:t xml:space="preserve">Q5. Group the data by </w:t>
+          <w:sz w:val="32"/>
+          <w:szCs w:val="32"/>
+        </w:rPr>
+        <w:t xml:space="preserve">Q14. </w:t>
       </w:r>
       <w:r>
         <w:rPr>
           <w:rFonts w:cstheme="minorHAnsi"/>
-          <w:sz w:val="28"/>
-          <w:szCs w:val="28"/>
-        </w:rPr>
-        <w:t>parking</w:t>
-      </w:r>
-      <w:r>
-        <w:rPr>
-          <w:rFonts w:cstheme="minorHAnsi"/>
-          <w:sz w:val="28"/>
-          <w:szCs w:val="28"/>
-        </w:rPr>
-        <w:t xml:space="preserve"> and count the total number of houses in each </w:t>
-      </w:r>
-      <w:r>
-        <w:rPr>
-          <w:rFonts w:cstheme="minorHAnsi"/>
-          <w:sz w:val="28"/>
-          <w:szCs w:val="28"/>
-        </w:rPr>
-        <w:t>number of parking</w:t>
-      </w:r>
-      <w:r>
-        <w:rPr>
-          <w:rFonts w:cstheme="minorHAnsi"/>
-          <w:sz w:val="28"/>
-          <w:szCs w:val="28"/>
-        </w:rPr>
-        <w:t xml:space="preserve">. </w:t>
-      </w:r>
-      <w:r>
-        <w:rPr>
-          <w:rFonts w:cstheme="minorHAnsi"/>
-          <w:sz w:val="28"/>
-          <w:szCs w:val="28"/>
-        </w:rPr>
-        <w:t xml:space="preserve">Also sort in </w:t>
+          <w:sz w:val="32"/>
+          <w:szCs w:val="32"/>
+        </w:rPr>
+        <w:t>(Unique Complex Mapping) Create a new column named '</w:t>
       </w:r>
       <w:proofErr w:type="spellStart"/>
       <w:r>
         <w:rPr>
           <w:rFonts w:cstheme="minorHAnsi"/>
-          <w:sz w:val="28"/>
-          <w:szCs w:val="28"/>
-        </w:rPr>
-        <w:t>acsending</w:t>
+          <w:sz w:val="32"/>
+          <w:szCs w:val="32"/>
+        </w:rPr>
+        <w:t>CostEfficiency</w:t>
       </w:r>
       <w:proofErr w:type="spellEnd"/>
       <w:r>
         <w:rPr>
           <w:rFonts w:cstheme="minorHAnsi"/>
-          <w:sz w:val="28"/>
-          <w:szCs w:val="28"/>
-        </w:rPr>
-        <w:t xml:space="preserve"> order.</w:t>
+          <w:sz w:val="32"/>
+          <w:szCs w:val="32"/>
+        </w:rPr>
+        <w:t>' by dividing the 'Price' by the square of 'Area'. Identify the house with the lowest '</w:t>
+      </w:r>
+      <w:proofErr w:type="spellStart"/>
+      <w:r>
+        <w:rPr>
+          <w:rFonts w:cstheme="minorHAnsi"/>
+          <w:sz w:val="32"/>
+          <w:szCs w:val="32"/>
+        </w:rPr>
+        <w:t>CostEfficiency</w:t>
+      </w:r>
+      <w:proofErr w:type="spellEnd"/>
+      <w:r>
+        <w:rPr>
+          <w:rFonts w:cstheme="minorHAnsi"/>
+          <w:sz w:val="32"/>
+          <w:szCs w:val="32"/>
+        </w:rPr>
+        <w:t>' and display its price, area, and location.</w:t>
       </w:r>
     </w:p>
     <w:p>
       <w:pPr>
         <w:rPr>
           <w:rFonts w:cstheme="minorHAnsi"/>
-          <w:sz w:val="28"/>
-          <w:szCs w:val="28"/>
-        </w:rPr>
-      </w:pPr>
-      <w:r>
-        <w:rPr>
-          <w:rFonts w:cstheme="minorHAnsi"/>
-          <w:sz w:val="28"/>
-          <w:szCs w:val="28"/>
-        </w:rPr>
-        <w:lastRenderedPageBreak/>
-        <w:t xml:space="preserve">Q6.  Write a program to group houses based on the number of bathrooms and find the minimum, maximum, and average area (square feet) for each bathroom group. </w:t>
-      </w:r>
+          <w:sz w:val="32"/>
+          <w:szCs w:val="32"/>
+        </w:rPr>
+      </w:pPr>
     </w:p>
     <w:p>
       <w:pPr>
         <w:rPr>
           <w:rFonts w:cstheme="minorHAnsi"/>
-          <w:sz w:val="28"/>
-          <w:szCs w:val="28"/>
-        </w:rPr>
-      </w:pPr>
-    </w:p>
-    <w:p>
-      <w:pPr>
-        <w:rPr>
-          <w:rFonts w:cstheme="minorHAnsi"/>
-          <w:sz w:val="28"/>
-          <w:szCs w:val="28"/>
+          <w:sz w:val="32"/>
+          <w:szCs w:val="32"/>
         </w:rPr>
       </w:pPr>
       <w:r>
         <w:rPr>
           <w:rFonts w:cstheme="minorHAnsi"/>
-          <w:sz w:val="28"/>
-          <w:szCs w:val="28"/>
-        </w:rPr>
-        <w:t xml:space="preserve">Q7. Perform all the attributes and methods of pandas </w:t>
+          <w:sz w:val="32"/>
+          <w:szCs w:val="32"/>
+        </w:rPr>
+        <w:t xml:space="preserve">Q15. </w:t>
+      </w:r>
+      <w:r>
+        <w:rPr>
+          <w:rFonts w:cstheme="minorHAnsi"/>
+          <w:sz w:val="32"/>
+          <w:szCs w:val="32"/>
+        </w:rPr>
+        <w:t>Create a new column called '</w:t>
       </w:r>
       <w:proofErr w:type="spellStart"/>
       <w:r>
         <w:rPr>
           <w:rFonts w:cstheme="minorHAnsi"/>
-          <w:sz w:val="28"/>
-          <w:szCs w:val="28"/>
-        </w:rPr>
-        <w:t>groupby</w:t>
+          <w:sz w:val="32"/>
+          <w:szCs w:val="32"/>
+        </w:rPr>
+        <w:t>RenovationAge</w:t>
       </w:r>
       <w:proofErr w:type="spellEnd"/>
       <w:r>
         <w:rPr>
           <w:rFonts w:cstheme="minorHAnsi"/>
-          <w:sz w:val="28"/>
-          <w:szCs w:val="28"/>
-        </w:rPr>
-        <w:t xml:space="preserve"> object on this dataset which are discussed in class and analyse the data.</w:t>
-      </w:r>
-    </w:p>
-    <w:p>
-      <w:pPr>
-        <w:rPr>
-          <w:rFonts w:cstheme="minorHAnsi"/>
-          <w:sz w:val="28"/>
-          <w:szCs w:val="28"/>
-        </w:rPr>
-      </w:pPr>
-    </w:p>
-    <w:p>
-      <w:pPr>
-        <w:rPr>
-          <w:rFonts w:cstheme="minorHAnsi"/>
-          <w:sz w:val="28"/>
-          <w:szCs w:val="28"/>
-        </w:rPr>
-      </w:pPr>
-      <w:r>
-        <w:rPr>
-          <w:rFonts w:cstheme="minorHAnsi"/>
-          <w:sz w:val="28"/>
-          <w:szCs w:val="28"/>
-        </w:rPr>
-        <w:t xml:space="preserve">Q8. Write a python program which display the name and data of the individual groups and performing </w:t>
+          <w:sz w:val="32"/>
+          <w:szCs w:val="32"/>
+        </w:rPr>
+        <w:t>' which calculates the number of years since the house was last renovated. Display the 10 houses with the highest '</w:t>
       </w:r>
       <w:proofErr w:type="spellStart"/>
       <w:r>
         <w:rPr>
           <w:rFonts w:cstheme="minorHAnsi"/>
-          <w:sz w:val="28"/>
-          <w:szCs w:val="28"/>
-        </w:rPr>
-        <w:t>groupby</w:t>
+          <w:sz w:val="32"/>
+          <w:szCs w:val="32"/>
+        </w:rPr>
+        <w:t>RenovationAge</w:t>
       </w:r>
       <w:proofErr w:type="spellEnd"/>
       <w:r>
         <w:rPr>
           <w:rFonts w:cstheme="minorHAnsi"/>
-          <w:sz w:val="28"/>
-          <w:szCs w:val="28"/>
-        </w:rPr>
-        <w:t xml:space="preserve"> on </w:t>
+          <w:sz w:val="32"/>
+          <w:szCs w:val="32"/>
+        </w:rPr>
+        <w:t>' that are also near water.</w:t>
       </w:r>
-      <w:proofErr w:type="spellStart"/>
-      <w:r>
-        <w:rPr>
-          <w:rFonts w:cstheme="minorHAnsi"/>
-          <w:sz w:val="28"/>
-          <w:szCs w:val="28"/>
-        </w:rPr>
-        <w:t>furnishingstatus</w:t>
-      </w:r>
-      <w:proofErr w:type="spellEnd"/>
-      <w:r>
-        <w:rPr>
-          <w:rFonts w:cstheme="minorHAnsi"/>
-          <w:sz w:val="28"/>
-          <w:szCs w:val="28"/>
-        </w:rPr>
-        <w:t xml:space="preserve"> column of the dataset.</w:t>
-      </w:r>
-    </w:p>
-    <w:p>
-      <w:pPr>
-        <w:rPr>
-          <w:rFonts w:cstheme="minorHAnsi"/>
-          <w:sz w:val="32"/>
-          <w:szCs w:val="32"/>
-          <w:lang w:val="en-US"/>
-        </w:rPr>
-      </w:pPr>
     </w:p>
     <w:p>
       <w:pPr>
@@ -1414,6 +1637,119 @@
     </w:lvl>
   </w:abstractNum>
   <w:abstractNum w:abstractNumId="4" w15:restartNumberingAfterBreak="0">
+    <w:nsid w:val="124B7129"/>
+    <w:multiLevelType w:val="multilevel"/>
+    <w:tmpl w:val="05C22504"/>
+    <w:lvl w:ilvl="0">
+      <w:start w:val="11"/>
+      <w:numFmt w:val="decimal"/>
+      <w:lvlText w:val="%1."/>
+      <w:lvlJc w:val="left"/>
+      <w:pPr>
+        <w:tabs>
+          <w:tab w:val="num" w:pos="720"/>
+        </w:tabs>
+        <w:ind w:left="720" w:hanging="360"/>
+      </w:pPr>
+    </w:lvl>
+    <w:lvl w:ilvl="1" w:tentative="1">
+      <w:start w:val="1"/>
+      <w:numFmt w:val="decimal"/>
+      <w:lvlText w:val="%2."/>
+      <w:lvlJc w:val="left"/>
+      <w:pPr>
+        <w:tabs>
+          <w:tab w:val="num" w:pos="1440"/>
+        </w:tabs>
+        <w:ind w:left="1440" w:hanging="360"/>
+      </w:pPr>
+    </w:lvl>
+    <w:lvl w:ilvl="2" w:tentative="1">
+      <w:start w:val="1"/>
+      <w:numFmt w:val="decimal"/>
+      <w:lvlText w:val="%3."/>
+      <w:lvlJc w:val="left"/>
+      <w:pPr>
+        <w:tabs>
+          <w:tab w:val="num" w:pos="2160"/>
+        </w:tabs>
+        <w:ind w:left="2160" w:hanging="360"/>
+      </w:pPr>
+    </w:lvl>
+    <w:lvl w:ilvl="3" w:tentative="1">
+      <w:start w:val="1"/>
+      <w:numFmt w:val="decimal"/>
+      <w:lvlText w:val="%4."/>
+      <w:lvlJc w:val="left"/>
+      <w:pPr>
+        <w:tabs>
+          <w:tab w:val="num" w:pos="2880"/>
+        </w:tabs>
+        <w:ind w:left="2880" w:hanging="360"/>
+      </w:pPr>
+    </w:lvl>
+    <w:lvl w:ilvl="4" w:tentative="1">
+      <w:start w:val="1"/>
+      <w:numFmt w:val="decimal"/>
+      <w:lvlText w:val="%5."/>
+      <w:lvlJc w:val="left"/>
+      <w:pPr>
+        <w:tabs>
+          <w:tab w:val="num" w:pos="3600"/>
+        </w:tabs>
+        <w:ind w:left="3600" w:hanging="360"/>
+      </w:pPr>
+    </w:lvl>
+    <w:lvl w:ilvl="5" w:tentative="1">
+      <w:start w:val="1"/>
+      <w:numFmt w:val="decimal"/>
+      <w:lvlText w:val="%6."/>
+      <w:lvlJc w:val="left"/>
+      <w:pPr>
+        <w:tabs>
+          <w:tab w:val="num" w:pos="4320"/>
+        </w:tabs>
+        <w:ind w:left="4320" w:hanging="360"/>
+      </w:pPr>
+    </w:lvl>
+    <w:lvl w:ilvl="6" w:tentative="1">
+      <w:start w:val="1"/>
+      <w:numFmt w:val="decimal"/>
+      <w:lvlText w:val="%7."/>
+      <w:lvlJc w:val="left"/>
+      <w:pPr>
+        <w:tabs>
+          <w:tab w:val="num" w:pos="5040"/>
+        </w:tabs>
+        <w:ind w:left="5040" w:hanging="360"/>
+      </w:pPr>
+    </w:lvl>
+    <w:lvl w:ilvl="7" w:tentative="1">
+      <w:start w:val="1"/>
+      <w:numFmt w:val="decimal"/>
+      <w:lvlText w:val="%8."/>
+      <w:lvlJc w:val="left"/>
+      <w:pPr>
+        <w:tabs>
+          <w:tab w:val="num" w:pos="5760"/>
+        </w:tabs>
+        <w:ind w:left="5760" w:hanging="360"/>
+      </w:pPr>
+    </w:lvl>
+    <w:lvl w:ilvl="8" w:tentative="1">
+      <w:start w:val="1"/>
+      <w:numFmt w:val="decimal"/>
+      <w:lvlText w:val="%9."/>
+      <w:lvlJc w:val="left"/>
+      <w:pPr>
+        <w:tabs>
+          <w:tab w:val="num" w:pos="6480"/>
+        </w:tabs>
+        <w:ind w:left="6480" w:hanging="360"/>
+      </w:pPr>
+    </w:lvl>
+  </w:abstractNum>
+  <w:abstractNum w:abstractNumId="5" w15:restartNumberingAfterBreak="0">
     <w:nsid w:val="13444861"/>
     <w:multiLevelType w:val="multilevel"/>
     <w:tmpl w:val="ED9E501A"/>
@@ -1562,7 +1898,120 @@
       </w:rPr>
     </w:lvl>
   </w:abstractNum>
-  <w:abstractNum w:abstractNumId="5" w15:restartNumberingAfterBreak="0">
+  <w:abstractNum w:abstractNumId="6" w15:restartNumberingAfterBreak="0">
+    <w:nsid w:val="13A72117"/>
+    <w:multiLevelType w:val="multilevel"/>
+    <w:tmpl w:val="3218266A"/>
+    <w:lvl w:ilvl="0">
+      <w:start w:val="6"/>
+      <w:numFmt w:val="decimal"/>
+      <w:lvlText w:val="%1."/>
+      <w:lvlJc w:val="left"/>
+      <w:pPr>
+        <w:tabs>
+          <w:tab w:val="num" w:pos="720"/>
+        </w:tabs>
+        <w:ind w:left="720" w:hanging="360"/>
+      </w:pPr>
+    </w:lvl>
+    <w:lvl w:ilvl="1" w:tentative="1">
+      <w:start w:val="1"/>
+      <w:numFmt w:val="decimal"/>
+      <w:lvlText w:val="%2."/>
+      <w:lvlJc w:val="left"/>
+      <w:pPr>
+        <w:tabs>
+          <w:tab w:val="num" w:pos="1440"/>
+        </w:tabs>
+        <w:ind w:left="1440" w:hanging="360"/>
+      </w:pPr>
+    </w:lvl>
+    <w:lvl w:ilvl="2" w:tentative="1">
+      <w:start w:val="1"/>
+      <w:numFmt w:val="decimal"/>
+      <w:lvlText w:val="%3."/>
+      <w:lvlJc w:val="left"/>
+      <w:pPr>
+        <w:tabs>
+          <w:tab w:val="num" w:pos="2160"/>
+        </w:tabs>
+        <w:ind w:left="2160" w:hanging="360"/>
+      </w:pPr>
+    </w:lvl>
+    <w:lvl w:ilvl="3" w:tentative="1">
+      <w:start w:val="1"/>
+      <w:numFmt w:val="decimal"/>
+      <w:lvlText w:val="%4."/>
+      <w:lvlJc w:val="left"/>
+      <w:pPr>
+        <w:tabs>
+          <w:tab w:val="num" w:pos="2880"/>
+        </w:tabs>
+        <w:ind w:left="2880" w:hanging="360"/>
+      </w:pPr>
+    </w:lvl>
+    <w:lvl w:ilvl="4" w:tentative="1">
+      <w:start w:val="1"/>
+      <w:numFmt w:val="decimal"/>
+      <w:lvlText w:val="%5."/>
+      <w:lvlJc w:val="left"/>
+      <w:pPr>
+        <w:tabs>
+          <w:tab w:val="num" w:pos="3600"/>
+        </w:tabs>
+        <w:ind w:left="3600" w:hanging="360"/>
+      </w:pPr>
+    </w:lvl>
+    <w:lvl w:ilvl="5" w:tentative="1">
+      <w:start w:val="1"/>
+      <w:numFmt w:val="decimal"/>
+      <w:lvlText w:val="%6."/>
+      <w:lvlJc w:val="left"/>
+      <w:pPr>
+        <w:tabs>
+          <w:tab w:val="num" w:pos="4320"/>
+        </w:tabs>
+        <w:ind w:left="4320" w:hanging="360"/>
+      </w:pPr>
+    </w:lvl>
+    <w:lvl w:ilvl="6" w:tentative="1">
+      <w:start w:val="1"/>
+      <w:numFmt w:val="decimal"/>
+      <w:lvlText w:val="%7."/>
+      <w:lvlJc w:val="left"/>
+      <w:pPr>
+        <w:tabs>
+          <w:tab w:val="num" w:pos="5040"/>
+        </w:tabs>
+        <w:ind w:left="5040" w:hanging="360"/>
+      </w:pPr>
+    </w:lvl>
+    <w:lvl w:ilvl="7" w:tentative="1">
+      <w:start w:val="1"/>
+      <w:numFmt w:val="decimal"/>
+      <w:lvlText w:val="%8."/>
+      <w:lvlJc w:val="left"/>
+      <w:pPr>
+        <w:tabs>
+          <w:tab w:val="num" w:pos="5760"/>
+        </w:tabs>
+        <w:ind w:left="5760" w:hanging="360"/>
+      </w:pPr>
+    </w:lvl>
+    <w:lvl w:ilvl="8" w:tentative="1">
+      <w:start w:val="1"/>
+      <w:numFmt w:val="decimal"/>
+      <w:lvlText w:val="%9."/>
+      <w:lvlJc w:val="left"/>
+      <w:pPr>
+        <w:tabs>
+          <w:tab w:val="num" w:pos="6480"/>
+        </w:tabs>
+        <w:ind w:left="6480" w:hanging="360"/>
+      </w:pPr>
+    </w:lvl>
+  </w:abstractNum>
+  <w:abstractNum w:abstractNumId="7" w15:restartNumberingAfterBreak="0">
     <w:nsid w:val="1F734890"/>
     <w:multiLevelType w:val="multilevel"/>
     <w:tmpl w:val="0ED2D8F6"/>
@@ -1711,7 +2160,7 @@
       </w:rPr>
     </w:lvl>
   </w:abstractNum>
-  <w:abstractNum w:abstractNumId="6" w15:restartNumberingAfterBreak="0">
+  <w:abstractNum w:abstractNumId="8" w15:restartNumberingAfterBreak="0">
     <w:nsid w:val="20E5193D"/>
     <w:multiLevelType w:val="multilevel"/>
     <w:tmpl w:val="C6B00432"/>
@@ -1860,7 +2309,7 @@
       </w:rPr>
     </w:lvl>
   </w:abstractNum>
-  <w:abstractNum w:abstractNumId="7" w15:restartNumberingAfterBreak="0">
+  <w:abstractNum w:abstractNumId="9" w15:restartNumberingAfterBreak="0">
     <w:nsid w:val="22764E4B"/>
     <w:multiLevelType w:val="multilevel"/>
     <w:tmpl w:val="AEF0B2F0"/>
@@ -2009,7 +2458,7 @@
       </w:rPr>
     </w:lvl>
   </w:abstractNum>
-  <w:abstractNum w:abstractNumId="8" w15:restartNumberingAfterBreak="0">
+  <w:abstractNum w:abstractNumId="10" w15:restartNumberingAfterBreak="0">
     <w:nsid w:val="2C032601"/>
     <w:multiLevelType w:val="multilevel"/>
     <w:tmpl w:val="5D26EF24"/>
@@ -2158,7 +2607,93 @@
       </w:rPr>
     </w:lvl>
   </w:abstractNum>
-  <w:abstractNum w:abstractNumId="9" w15:restartNumberingAfterBreak="0">
+  <w:abstractNum w:abstractNumId="11" w15:restartNumberingAfterBreak="0">
+    <w:nsid w:val="3502537C"/>
+    <w:multiLevelType w:val="hybridMultilevel"/>
+    <w:tmpl w:val="F150106C"/>
+    <w:lvl w:ilvl="0" w:tplc="4009000F">
+      <w:start w:val="1"/>
+      <w:numFmt w:val="decimal"/>
+      <w:lvlText w:val="%1."/>
+      <w:lvlJc w:val="left"/>
+      <w:pPr>
+        <w:ind w:left="1080" w:hanging="360"/>
+      </w:pPr>
+    </w:lvl>
+    <w:lvl w:ilvl="1" w:tplc="40090019" w:tentative="1">
+      <w:start w:val="1"/>
+      <w:numFmt w:val="lowerLetter"/>
+      <w:lvlText w:val="%2."/>
+      <w:lvlJc w:val="left"/>
+      <w:pPr>
+        <w:ind w:left="1800" w:hanging="360"/>
+      </w:pPr>
+    </w:lvl>
+    <w:lvl w:ilvl="2" w:tplc="4009001B" w:tentative="1">
+      <w:start w:val="1"/>
+      <w:numFmt w:val="lowerRoman"/>
+      <w:lvlText w:val="%3."/>
+      <w:lvlJc w:val="right"/>
+      <w:pPr>
+        <w:ind w:left="2520" w:hanging="180"/>
+      </w:pPr>
+    </w:lvl>
+    <w:lvl w:ilvl="3" w:tplc="4009000F" w:tentative="1">
+      <w:start w:val="1"/>
+      <w:numFmt w:val="decimal"/>
+      <w:lvlText w:val="%4."/>
+      <w:lvlJc w:val="left"/>
+      <w:pPr>
+        <w:ind w:left="3240" w:hanging="360"/>
+      </w:pPr>
+    </w:lvl>
+    <w:lvl w:ilvl="4" w:tplc="40090019" w:tentative="1">
+      <w:start w:val="1"/>
+      <w:numFmt w:val="lowerLetter"/>
+      <w:lvlText w:val="%5."/>
+      <w:lvlJc w:val="left"/>
+      <w:pPr>
+        <w:ind w:left="3960" w:hanging="360"/>
+      </w:pPr>
+    </w:lvl>
+    <w:lvl w:ilvl="5" w:tplc="4009001B" w:tentative="1">
+      <w:start w:val="1"/>
+      <w:numFmt w:val="lowerRoman"/>
+      <w:lvlText w:val="%6."/>
+      <w:lvlJc w:val="right"/>
+      <w:pPr>
+        <w:ind w:left="4680" w:hanging="180"/>
+      </w:pPr>
+    </w:lvl>
+    <w:lvl w:ilvl="6" w:tplc="4009000F" w:tentative="1">
+      <w:start w:val="1"/>
+      <w:numFmt w:val="decimal"/>
+      <w:lvlText w:val="%7."/>
+      <w:lvlJc w:val="left"/>
+      <w:pPr>
+        <w:ind w:left="5400" w:hanging="360"/>
+      </w:pPr>
+    </w:lvl>
+    <w:lvl w:ilvl="7" w:tplc="40090019" w:tentative="1">
+      <w:start w:val="1"/>
+      <w:numFmt w:val="lowerLetter"/>
+      <w:lvlText w:val="%8."/>
+      <w:lvlJc w:val="left"/>
+      <w:pPr>
+        <w:ind w:left="6120" w:hanging="360"/>
+      </w:pPr>
+    </w:lvl>
+    <w:lvl w:ilvl="8" w:tplc="4009001B" w:tentative="1">
+      <w:start w:val="1"/>
+      <w:numFmt w:val="lowerRoman"/>
+      <w:lvlText w:val="%9."/>
+      <w:lvlJc w:val="right"/>
+      <w:pPr>
+        <w:ind w:left="6840" w:hanging="180"/>
+      </w:pPr>
+    </w:lvl>
+  </w:abstractNum>
+  <w:abstractNum w:abstractNumId="12" w15:restartNumberingAfterBreak="0">
     <w:nsid w:val="3B2B15BF"/>
     <w:multiLevelType w:val="multilevel"/>
     <w:tmpl w:val="D3CCD45A"/>
@@ -2307,7 +2842,7 @@
       </w:rPr>
     </w:lvl>
   </w:abstractNum>
-  <w:abstractNum w:abstractNumId="10" w15:restartNumberingAfterBreak="0">
+  <w:abstractNum w:abstractNumId="13" w15:restartNumberingAfterBreak="0">
     <w:nsid w:val="40C91AB3"/>
     <w:multiLevelType w:val="multilevel"/>
     <w:tmpl w:val="F0FCBB70"/>
@@ -2456,7 +2991,7 @@
       </w:rPr>
     </w:lvl>
   </w:abstractNum>
-  <w:abstractNum w:abstractNumId="11" w15:restartNumberingAfterBreak="0">
+  <w:abstractNum w:abstractNumId="14" w15:restartNumberingAfterBreak="0">
     <w:nsid w:val="441F24B8"/>
     <w:multiLevelType w:val="hybridMultilevel"/>
     <w:tmpl w:val="ACDE6EBC"/>
@@ -2545,7 +3080,7 @@
       </w:pPr>
     </w:lvl>
   </w:abstractNum>
-  <w:abstractNum w:abstractNumId="12" w15:restartNumberingAfterBreak="0">
+  <w:abstractNum w:abstractNumId="15" w15:restartNumberingAfterBreak="0">
     <w:nsid w:val="44687F69"/>
     <w:multiLevelType w:val="multilevel"/>
     <w:tmpl w:val="8084A75C"/>
@@ -2694,7 +3229,7 @@
       </w:rPr>
     </w:lvl>
   </w:abstractNum>
-  <w:abstractNum w:abstractNumId="13" w15:restartNumberingAfterBreak="0">
+  <w:abstractNum w:abstractNumId="16" w15:restartNumberingAfterBreak="0">
     <w:nsid w:val="47F1398F"/>
     <w:multiLevelType w:val="multilevel"/>
     <w:tmpl w:val="B930F7AC"/>
@@ -2843,7 +3378,7 @@
       </w:rPr>
     </w:lvl>
   </w:abstractNum>
-  <w:abstractNum w:abstractNumId="14" w15:restartNumberingAfterBreak="0">
+  <w:abstractNum w:abstractNumId="17" w15:restartNumberingAfterBreak="0">
     <w:nsid w:val="4E485A5C"/>
     <w:multiLevelType w:val="hybridMultilevel"/>
     <w:tmpl w:val="ABCC1CA6"/>
@@ -2929,7 +3464,120 @@
       </w:pPr>
     </w:lvl>
   </w:abstractNum>
-  <w:abstractNum w:abstractNumId="15" w15:restartNumberingAfterBreak="0">
+  <w:abstractNum w:abstractNumId="18" w15:restartNumberingAfterBreak="0">
+    <w:nsid w:val="4F842F28"/>
+    <w:multiLevelType w:val="multilevel"/>
+    <w:tmpl w:val="B75CF232"/>
+    <w:lvl w:ilvl="0">
+      <w:start w:val="1"/>
+      <w:numFmt w:val="decimal"/>
+      <w:lvlText w:val="%1."/>
+      <w:lvlJc w:val="left"/>
+      <w:pPr>
+        <w:tabs>
+          <w:tab w:val="num" w:pos="720"/>
+        </w:tabs>
+        <w:ind w:left="720" w:hanging="360"/>
+      </w:pPr>
+    </w:lvl>
+    <w:lvl w:ilvl="1" w:tentative="1">
+      <w:start w:val="1"/>
+      <w:numFmt w:val="decimal"/>
+      <w:lvlText w:val="%2."/>
+      <w:lvlJc w:val="left"/>
+      <w:pPr>
+        <w:tabs>
+          <w:tab w:val="num" w:pos="1440"/>
+        </w:tabs>
+        <w:ind w:left="1440" w:hanging="360"/>
+      </w:pPr>
+    </w:lvl>
+    <w:lvl w:ilvl="2" w:tentative="1">
+      <w:start w:val="1"/>
+      <w:numFmt w:val="decimal"/>
+      <w:lvlText w:val="%3."/>
+      <w:lvlJc w:val="left"/>
+      <w:pPr>
+        <w:tabs>
+          <w:tab w:val="num" w:pos="2160"/>
+        </w:tabs>
+        <w:ind w:left="2160" w:hanging="360"/>
+      </w:pPr>
+    </w:lvl>
+    <w:lvl w:ilvl="3" w:tentative="1">
+      <w:start w:val="1"/>
+      <w:numFmt w:val="decimal"/>
+      <w:lvlText w:val="%4."/>
+      <w:lvlJc w:val="left"/>
+      <w:pPr>
+        <w:tabs>
+          <w:tab w:val="num" w:pos="2880"/>
+        </w:tabs>
+        <w:ind w:left="2880" w:hanging="360"/>
+      </w:pPr>
+    </w:lvl>
+    <w:lvl w:ilvl="4" w:tentative="1">
+      <w:start w:val="1"/>
+      <w:numFmt w:val="decimal"/>
+      <w:lvlText w:val="%5."/>
+      <w:lvlJc w:val="left"/>
+      <w:pPr>
+        <w:tabs>
+          <w:tab w:val="num" w:pos="3600"/>
+        </w:tabs>
+        <w:ind w:left="3600" w:hanging="360"/>
+      </w:pPr>
+    </w:lvl>
+    <w:lvl w:ilvl="5" w:tentative="1">
+      <w:start w:val="1"/>
+      <w:numFmt w:val="decimal"/>
+      <w:lvlText w:val="%6."/>
+      <w:lvlJc w:val="left"/>
+      <w:pPr>
+        <w:tabs>
+          <w:tab w:val="num" w:pos="4320"/>
+        </w:tabs>
+        <w:ind w:left="4320" w:hanging="360"/>
+      </w:pPr>
+    </w:lvl>
+    <w:lvl w:ilvl="6" w:tentative="1">
+      <w:start w:val="1"/>
+      <w:numFmt w:val="decimal"/>
+      <w:lvlText w:val="%7."/>
+      <w:lvlJc w:val="left"/>
+      <w:pPr>
+        <w:tabs>
+          <w:tab w:val="num" w:pos="5040"/>
+        </w:tabs>
+        <w:ind w:left="5040" w:hanging="360"/>
+      </w:pPr>
+    </w:lvl>
+    <w:lvl w:ilvl="7" w:tentative="1">
+      <w:start w:val="1"/>
+      <w:numFmt w:val="decimal"/>
+      <w:lvlText w:val="%8."/>
+      <w:lvlJc w:val="left"/>
+      <w:pPr>
+        <w:tabs>
+          <w:tab w:val="num" w:pos="5760"/>
+        </w:tabs>
+        <w:ind w:left="5760" w:hanging="360"/>
+      </w:pPr>
+    </w:lvl>
+    <w:lvl w:ilvl="8" w:tentative="1">
+      <w:start w:val="1"/>
+      <w:numFmt w:val="decimal"/>
+      <w:lvlText w:val="%9."/>
+      <w:lvlJc w:val="left"/>
+      <w:pPr>
+        <w:tabs>
+          <w:tab w:val="num" w:pos="6480"/>
+        </w:tabs>
+        <w:ind w:left="6480" w:hanging="360"/>
+      </w:pPr>
+    </w:lvl>
+  </w:abstractNum>
+  <w:abstractNum w:abstractNumId="19" w15:restartNumberingAfterBreak="0">
     <w:nsid w:val="590A122E"/>
     <w:multiLevelType w:val="multilevel"/>
     <w:tmpl w:val="41664798"/>
@@ -3078,7 +3726,7 @@
       </w:rPr>
     </w:lvl>
   </w:abstractNum>
-  <w:abstractNum w:abstractNumId="16" w15:restartNumberingAfterBreak="0">
+  <w:abstractNum w:abstractNumId="20" w15:restartNumberingAfterBreak="0">
     <w:nsid w:val="5A3C6DFC"/>
     <w:multiLevelType w:val="multilevel"/>
     <w:tmpl w:val="71681A88"/>
@@ -3227,7 +3875,7 @@
       </w:rPr>
     </w:lvl>
   </w:abstractNum>
-  <w:abstractNum w:abstractNumId="17" w15:restartNumberingAfterBreak="0">
+  <w:abstractNum w:abstractNumId="21" w15:restartNumberingAfterBreak="0">
     <w:nsid w:val="623263CF"/>
     <w:multiLevelType w:val="multilevel"/>
     <w:tmpl w:val="6E925352"/>
@@ -3376,7 +4024,7 @@
       </w:rPr>
     </w:lvl>
   </w:abstractNum>
-  <w:abstractNum w:abstractNumId="18" w15:restartNumberingAfterBreak="0">
+  <w:abstractNum w:abstractNumId="22" w15:restartNumberingAfterBreak="0">
     <w:nsid w:val="638B2411"/>
     <w:multiLevelType w:val="multilevel"/>
     <w:tmpl w:val="B278239E"/>
@@ -3489,7 +4137,7 @@
       </w:pPr>
     </w:lvl>
   </w:abstractNum>
-  <w:abstractNum w:abstractNumId="19" w15:restartNumberingAfterBreak="0">
+  <w:abstractNum w:abstractNumId="23" w15:restartNumberingAfterBreak="0">
     <w:nsid w:val="641F3D4C"/>
     <w:multiLevelType w:val="multilevel"/>
     <w:tmpl w:val="7E60CB40"/>
@@ -3638,7 +4286,7 @@
       </w:rPr>
     </w:lvl>
   </w:abstractNum>
-  <w:abstractNum w:abstractNumId="20" w15:restartNumberingAfterBreak="0">
+  <w:abstractNum w:abstractNumId="24" w15:restartNumberingAfterBreak="0">
     <w:nsid w:val="67241B70"/>
     <w:multiLevelType w:val="multilevel"/>
     <w:tmpl w:val="BB9845CE"/>
@@ -3787,7 +4435,7 @@
       </w:rPr>
     </w:lvl>
   </w:abstractNum>
-  <w:abstractNum w:abstractNumId="21" w15:restartNumberingAfterBreak="0">
+  <w:abstractNum w:abstractNumId="25" w15:restartNumberingAfterBreak="0">
     <w:nsid w:val="6AEA6F1D"/>
     <w:multiLevelType w:val="multilevel"/>
     <w:tmpl w:val="D9CCF674"/>
@@ -3936,7 +4584,7 @@
       </w:rPr>
     </w:lvl>
   </w:abstractNum>
-  <w:abstractNum w:abstractNumId="22" w15:restartNumberingAfterBreak="0">
+  <w:abstractNum w:abstractNumId="26" w15:restartNumberingAfterBreak="0">
     <w:nsid w:val="76FA229D"/>
     <w:multiLevelType w:val="multilevel"/>
     <w:tmpl w:val="499EC6A2"/>
@@ -4085,7 +4733,7 @@
       </w:rPr>
     </w:lvl>
   </w:abstractNum>
-  <w:abstractNum w:abstractNumId="23" w15:restartNumberingAfterBreak="0">
+  <w:abstractNum w:abstractNumId="27" w15:restartNumberingAfterBreak="0">
     <w:nsid w:val="780771E0"/>
     <w:multiLevelType w:val="multilevel"/>
     <w:tmpl w:val="FEA8227A"/>
@@ -4234,7 +4882,7 @@
       </w:rPr>
     </w:lvl>
   </w:abstractNum>
-  <w:abstractNum w:abstractNumId="24" w15:restartNumberingAfterBreak="0">
+  <w:abstractNum w:abstractNumId="28" w15:restartNumberingAfterBreak="0">
     <w:nsid w:val="7AFD066B"/>
     <w:multiLevelType w:val="multilevel"/>
     <w:tmpl w:val="EBC44AD8"/>
@@ -4352,37 +5000,37 @@
     </w:lvl>
   </w:abstractNum>
   <w:num w:numId="1" w16cid:durableId="642850164">
-    <w:abstractNumId w:val="6"/>
+    <w:abstractNumId w:val="8"/>
   </w:num>
   <w:num w:numId="2" w16cid:durableId="621569003">
-    <w:abstractNumId w:val="4"/>
+    <w:abstractNumId w:val="5"/>
   </w:num>
   <w:num w:numId="3" w16cid:durableId="1695302705">
-    <w:abstractNumId w:val="8"/>
+    <w:abstractNumId w:val="10"/>
   </w:num>
   <w:num w:numId="4" w16cid:durableId="1980377489">
-    <w:abstractNumId w:val="15"/>
+    <w:abstractNumId w:val="19"/>
   </w:num>
   <w:num w:numId="5" w16cid:durableId="931818535">
-    <w:abstractNumId w:val="20"/>
+    <w:abstractNumId w:val="24"/>
   </w:num>
   <w:num w:numId="6" w16cid:durableId="1914927915">
-    <w:abstractNumId w:val="5"/>
+    <w:abstractNumId w:val="7"/>
   </w:num>
   <w:num w:numId="7" w16cid:durableId="911428586">
+    <w:abstractNumId w:val="25"/>
+  </w:num>
+  <w:num w:numId="8" w16cid:durableId="1942375391">
+    <w:abstractNumId w:val="27"/>
+  </w:num>
+  <w:num w:numId="9" w16cid:durableId="1536887527">
+    <w:abstractNumId w:val="26"/>
+  </w:num>
+  <w:num w:numId="10" w16cid:durableId="1655138630">
     <w:abstractNumId w:val="21"/>
   </w:num>
-  <w:num w:numId="8" w16cid:durableId="1942375391">
-    <w:abstractNumId w:val="23"/>
-  </w:num>
-  <w:num w:numId="9" w16cid:durableId="1536887527">
-    <w:abstractNumId w:val="22"/>
-  </w:num>
-  <w:num w:numId="10" w16cid:durableId="1655138630">
-    <w:abstractNumId w:val="17"/>
-  </w:num>
   <w:num w:numId="11" w16cid:durableId="192959329">
-    <w:abstractNumId w:val="7"/>
+    <w:abstractNumId w:val="9"/>
   </w:num>
   <w:num w:numId="12" w16cid:durableId="1377313774">
     <w:abstractNumId w:val="1"/>
@@ -4391,10 +5039,10 @@
     <w:abstractNumId w:val="3"/>
   </w:num>
   <w:num w:numId="14" w16cid:durableId="1552694490">
-    <w:abstractNumId w:val="18"/>
+    <w:abstractNumId w:val="22"/>
   </w:num>
   <w:num w:numId="15" w16cid:durableId="884878855">
-    <w:abstractNumId w:val="10"/>
+    <w:abstractNumId w:val="13"/>
   </w:num>
   <w:num w:numId="16" w16cid:durableId="1491679244">
     <w:abstractNumId w:val="2"/>
@@ -4403,28 +5051,40 @@
     <w:abstractNumId w:val="0"/>
   </w:num>
   <w:num w:numId="18" w16cid:durableId="177740019">
-    <w:abstractNumId w:val="11"/>
+    <w:abstractNumId w:val="14"/>
   </w:num>
   <w:num w:numId="19" w16cid:durableId="316887037">
+    <w:abstractNumId w:val="15"/>
+  </w:num>
+  <w:num w:numId="20" w16cid:durableId="786124766">
+    <w:abstractNumId w:val="20"/>
+  </w:num>
+  <w:num w:numId="21" w16cid:durableId="562103436">
+    <w:abstractNumId w:val="16"/>
+  </w:num>
+  <w:num w:numId="22" w16cid:durableId="1905993965">
+    <w:abstractNumId w:val="23"/>
+  </w:num>
+  <w:num w:numId="23" w16cid:durableId="160051641">
     <w:abstractNumId w:val="12"/>
   </w:num>
-  <w:num w:numId="20" w16cid:durableId="786124766">
-    <w:abstractNumId w:val="16"/>
-  </w:num>
-  <w:num w:numId="21" w16cid:durableId="562103436">
-    <w:abstractNumId w:val="13"/>
-  </w:num>
-  <w:num w:numId="22" w16cid:durableId="1905993965">
-    <w:abstractNumId w:val="19"/>
-  </w:num>
-  <w:num w:numId="23" w16cid:durableId="160051641">
-    <w:abstractNumId w:val="9"/>
-  </w:num>
   <w:num w:numId="24" w16cid:durableId="1575822520">
-    <w:abstractNumId w:val="24"/>
+    <w:abstractNumId w:val="28"/>
   </w:num>
   <w:num w:numId="25" w16cid:durableId="1940945836">
-    <w:abstractNumId w:val="14"/>
+    <w:abstractNumId w:val="17"/>
+  </w:num>
+  <w:num w:numId="26" w16cid:durableId="1951936004">
+    <w:abstractNumId w:val="18"/>
+  </w:num>
+  <w:num w:numId="27" w16cid:durableId="306201464">
+    <w:abstractNumId w:val="6"/>
+  </w:num>
+  <w:num w:numId="28" w16cid:durableId="1209801263">
+    <w:abstractNumId w:val="4"/>
+  </w:num>
+  <w:num w:numId="29" w16cid:durableId="1255284518">
+    <w:abstractNumId w:val="11"/>
   </w:num>
 </w:numbering>
 </file>
@@ -4849,9 +5509,33 @@
       <w:lang w:eastAsia="en-IN"/>
     </w:rPr>
   </w:style>
+  <w:style w:type="paragraph" w:styleId="Heading3">
+    <w:name w:val="heading 3"/>
+    <w:basedOn w:val="Normal"/>
+    <w:next w:val="Normal"/>
+    <w:link w:val="Heading3Char"/>
+    <w:uiPriority w:val="9"/>
+    <w:semiHidden/>
+    <w:unhideWhenUsed/>
+    <w:qFormat/>
+    <w:rsid w:val="0018604D"/>
+    <w:pPr>
+      <w:keepNext/>
+      <w:keepLines/>
+      <w:spacing w:before="40" w:after="0"/>
+      <w:outlineLvl w:val="2"/>
+    </w:pPr>
+    <w:rPr>
+      <w:rFonts w:asciiTheme="majorHAnsi" w:eastAsiaTheme="majorEastAsia" w:hAnsiTheme="majorHAnsi" w:cstheme="majorBidi"/>
+      <w:color w:val="1F4D78" w:themeColor="accent1" w:themeShade="7F"/>
+      <w:sz w:val="24"/>
+      <w:szCs w:val="24"/>
+    </w:rPr>
+  </w:style>
   <w:style w:type="character" w:default="1" w:styleId="DefaultParagraphFont">
     <w:name w:val="Default Paragraph Font"/>
     <w:uiPriority w:val="1"/>
+    <w:semiHidden/>
     <w:unhideWhenUsed/>
   </w:style>
   <w:style w:type="table" w:default="1" w:styleId="TableNormal">
@@ -5080,15 +5764,41 @@
       <w:lang w:val="en-US"/>
     </w:rPr>
   </w:style>
+  <w:style w:type="character" w:customStyle="1" w:styleId="Heading3Char">
+    <w:name w:val="Heading 3 Char"/>
+    <w:basedOn w:val="DefaultParagraphFont"/>
+    <w:link w:val="Heading3"/>
+    <w:uiPriority w:val="9"/>
+    <w:semiHidden/>
+    <w:rsid w:val="0018604D"/>
+    <w:rPr>
+      <w:rFonts w:asciiTheme="majorHAnsi" w:eastAsiaTheme="majorEastAsia" w:hAnsiTheme="majorHAnsi" w:cstheme="majorBidi"/>
+      <w:color w:val="1F4D78" w:themeColor="accent1" w:themeShade="7F"/>
+      <w:sz w:val="24"/>
+      <w:szCs w:val="24"/>
+    </w:rPr>
+  </w:style>
   <w:style w:type="character" w:styleId="Hyperlink">
     <w:name w:val="Hyperlink"/>
     <w:basedOn w:val="DefaultParagraphFont"/>
     <w:uiPriority w:val="99"/>
     <w:unhideWhenUsed/>
-    <w:rsid w:val="009A6524"/>
+    <w:rsid w:val="0018604D"/>
     <w:rPr>
       <w:color w:val="0563C1" w:themeColor="hyperlink"/>
       <w:u w:val="single"/>
+    </w:rPr>
+  </w:style>
+  <w:style w:type="character" w:styleId="UnresolvedMention">
+    <w:name w:val="Unresolved Mention"/>
+    <w:basedOn w:val="DefaultParagraphFont"/>
+    <w:uiPriority w:val="99"/>
+    <w:semiHidden/>
+    <w:unhideWhenUsed/>
+    <w:rsid w:val="0018604D"/>
+    <w:rPr>
+      <w:color w:val="605E5C"/>
+      <w:shd w:val="clear" w:color="auto" w:fill="E1DFDD"/>
     </w:rPr>
   </w:style>
 </w:styles>

</xml_diff>